<commit_message>
update file analisi req
</commit_message>
<xml_diff>
--- a/Documenti/Analisi dei requisiti.docx
+++ b/Documenti/Analisi dei requisiti.docx
@@ -19,7 +19,6 @@
         <w:t>ANALISI DEI REQUISITI</w:t>
       </w:r>
     </w:p>
-    <w:p/>
     <w:p>
       <w:pPr>
         <w:spacing w:after="0"/>
@@ -47,40 +46,41 @@
               <w:rPr>
                 <w:b/>
                 <w:bCs/>
+                <w:sz w:val="20"/>
+                <w:szCs w:val="20"/>
               </w:rPr>
             </w:pPr>
             <w:r>
               <w:rPr>
                 <w:b/>
                 <w:bCs/>
-              </w:rPr>
-              <w:t>T</w:t>
-            </w:r>
-            <w:r>
+                <w:sz w:val="20"/>
+                <w:szCs w:val="20"/>
+              </w:rPr>
+              <w:t>TERMINI RILEVANTI</w:t>
+            </w:r>
+          </w:p>
+        </w:tc>
+        <w:tc>
+          <w:tcPr>
+            <w:tcW w:w="6611" w:type="dxa"/>
+          </w:tcPr>
+          <w:p>
+            <w:pPr>
+              <w:jc w:val="center"/>
               <w:rPr>
                 <w:b/>
                 <w:bCs/>
-              </w:rPr>
-              <w:t>ERMINI RILEVANTI</w:t>
-            </w:r>
-          </w:p>
-        </w:tc>
-        <w:tc>
-          <w:tcPr>
-            <w:tcW w:w="6611" w:type="dxa"/>
-          </w:tcPr>
-          <w:p>
-            <w:pPr>
-              <w:jc w:val="center"/>
+                <w:sz w:val="20"/>
+                <w:szCs w:val="20"/>
+              </w:rPr>
+            </w:pPr>
+            <w:r>
               <w:rPr>
                 <w:b/>
                 <w:bCs/>
-              </w:rPr>
-            </w:pPr>
-            <w:r>
-              <w:rPr>
-                <w:b/>
-                <w:bCs/>
+                <w:sz w:val="20"/>
+                <w:szCs w:val="20"/>
               </w:rPr>
               <w:t>SIGNIFICATO</w:t>
             </w:r>
@@ -95,9 +95,17 @@
           <w:p>
             <w:pPr>
               <w:jc w:val="both"/>
+              <w:rPr>
+                <w:sz w:val="20"/>
+                <w:szCs w:val="20"/>
+              </w:rPr>
             </w:pPr>
             <w:proofErr w:type="spellStart"/>
             <w:r>
+              <w:rPr>
+                <w:sz w:val="20"/>
+                <w:szCs w:val="20"/>
+              </w:rPr>
               <w:t>Fridge</w:t>
             </w:r>
             <w:proofErr w:type="spellEnd"/>
@@ -110,8 +118,16 @@
           <w:p>
             <w:pPr>
               <w:jc w:val="both"/>
-            </w:pPr>
-            <w:r>
+              <w:rPr>
+                <w:sz w:val="20"/>
+                <w:szCs w:val="20"/>
+              </w:rPr>
+            </w:pPr>
+            <w:r>
+              <w:rPr>
+                <w:sz w:val="20"/>
+                <w:szCs w:val="20"/>
+              </w:rPr>
               <w:t>Risorsa intelligente</w:t>
             </w:r>
           </w:p>
@@ -125,9 +141,17 @@
           <w:p>
             <w:pPr>
               <w:jc w:val="both"/>
+              <w:rPr>
+                <w:sz w:val="20"/>
+                <w:szCs w:val="20"/>
+              </w:rPr>
             </w:pPr>
             <w:proofErr w:type="spellStart"/>
             <w:r>
+              <w:rPr>
+                <w:sz w:val="20"/>
+                <w:szCs w:val="20"/>
+              </w:rPr>
               <w:t>Dishwasher</w:t>
             </w:r>
             <w:proofErr w:type="spellEnd"/>
@@ -140,8 +164,16 @@
           <w:p>
             <w:pPr>
               <w:jc w:val="both"/>
-            </w:pPr>
-            <w:r>
+              <w:rPr>
+                <w:sz w:val="20"/>
+                <w:szCs w:val="20"/>
+              </w:rPr>
+            </w:pPr>
+            <w:r>
+              <w:rPr>
+                <w:sz w:val="20"/>
+                <w:szCs w:val="20"/>
+              </w:rPr>
               <w:t xml:space="preserve">Risorsa </w:t>
             </w:r>
           </w:p>
@@ -155,9 +187,17 @@
           <w:p>
             <w:pPr>
               <w:jc w:val="both"/>
+              <w:rPr>
+                <w:sz w:val="20"/>
+                <w:szCs w:val="20"/>
+              </w:rPr>
             </w:pPr>
             <w:proofErr w:type="spellStart"/>
             <w:r>
+              <w:rPr>
+                <w:sz w:val="20"/>
+                <w:szCs w:val="20"/>
+              </w:rPr>
               <w:t>Pantry</w:t>
             </w:r>
             <w:proofErr w:type="spellEnd"/>
@@ -170,8 +210,16 @@
           <w:p>
             <w:pPr>
               <w:jc w:val="both"/>
-            </w:pPr>
-            <w:r>
+              <w:rPr>
+                <w:sz w:val="20"/>
+                <w:szCs w:val="20"/>
+              </w:rPr>
+            </w:pPr>
+            <w:r>
+              <w:rPr>
+                <w:sz w:val="20"/>
+                <w:szCs w:val="20"/>
+              </w:rPr>
               <w:t xml:space="preserve">Risorsa </w:t>
             </w:r>
           </w:p>
@@ -185,9 +233,17 @@
           <w:p>
             <w:pPr>
               <w:jc w:val="both"/>
+              <w:rPr>
+                <w:sz w:val="20"/>
+                <w:szCs w:val="20"/>
+              </w:rPr>
             </w:pPr>
             <w:proofErr w:type="spellStart"/>
             <w:r>
+              <w:rPr>
+                <w:sz w:val="20"/>
+                <w:szCs w:val="20"/>
+              </w:rPr>
               <w:t>RoomButler</w:t>
             </w:r>
             <w:proofErr w:type="spellEnd"/>
@@ -200,16 +256,32 @@
           <w:p>
             <w:pPr>
               <w:jc w:val="both"/>
-            </w:pPr>
-            <w:r>
+              <w:rPr>
+                <w:sz w:val="20"/>
+                <w:szCs w:val="20"/>
+              </w:rPr>
+            </w:pPr>
+            <w:r>
+              <w:rPr>
+                <w:sz w:val="20"/>
+                <w:szCs w:val="20"/>
+              </w:rPr>
               <w:t xml:space="preserve">Detto anche RBR, è un </w:t>
             </w:r>
             <w:proofErr w:type="spellStart"/>
             <w:r>
+              <w:rPr>
+                <w:sz w:val="20"/>
+                <w:szCs w:val="20"/>
+              </w:rPr>
               <w:t>ddr</w:t>
             </w:r>
             <w:proofErr w:type="spellEnd"/>
             <w:r>
+              <w:rPr>
+                <w:sz w:val="20"/>
+                <w:szCs w:val="20"/>
+              </w:rPr>
               <w:t xml:space="preserve"> robot</w:t>
             </w:r>
           </w:p>
@@ -223,8 +295,16 @@
           <w:p>
             <w:pPr>
               <w:jc w:val="both"/>
-            </w:pPr>
-            <w:r>
+              <w:rPr>
+                <w:sz w:val="20"/>
+                <w:szCs w:val="20"/>
+              </w:rPr>
+            </w:pPr>
+            <w:r>
+              <w:rPr>
+                <w:sz w:val="20"/>
+                <w:szCs w:val="20"/>
+              </w:rPr>
               <w:t xml:space="preserve">Table </w:t>
             </w:r>
           </w:p>
@@ -236,8 +316,16 @@
           <w:p>
             <w:pPr>
               <w:jc w:val="both"/>
-            </w:pPr>
-            <w:r>
+              <w:rPr>
+                <w:sz w:val="20"/>
+                <w:szCs w:val="20"/>
+              </w:rPr>
+            </w:pPr>
+            <w:r>
+              <w:rPr>
+                <w:sz w:val="20"/>
+                <w:szCs w:val="20"/>
+              </w:rPr>
               <w:t>Risorsa al centro della stanza</w:t>
             </w:r>
           </w:p>
@@ -251,8 +339,16 @@
           <w:p>
             <w:pPr>
               <w:jc w:val="both"/>
-            </w:pPr>
-            <w:r>
+              <w:rPr>
+                <w:sz w:val="20"/>
+                <w:szCs w:val="20"/>
+              </w:rPr>
+            </w:pPr>
+            <w:r>
+              <w:rPr>
+                <w:sz w:val="20"/>
+                <w:szCs w:val="20"/>
+              </w:rPr>
               <w:t>RH</w:t>
             </w:r>
           </w:p>
@@ -264,8 +360,16 @@
           <w:p>
             <w:pPr>
               <w:jc w:val="both"/>
-            </w:pPr>
-            <w:r>
+              <w:rPr>
+                <w:sz w:val="20"/>
+                <w:szCs w:val="20"/>
+              </w:rPr>
+            </w:pPr>
+            <w:r>
+              <w:rPr>
+                <w:sz w:val="20"/>
+                <w:szCs w:val="20"/>
+              </w:rPr>
               <w:t>Posizione della casa del RBR</w:t>
             </w:r>
           </w:p>
@@ -279,18 +383,24 @@
           <w:p>
             <w:pPr>
               <w:jc w:val="both"/>
-            </w:pPr>
-            <w:r>
-              <w:t>Ma</w:t>
-            </w:r>
-            <w:r>
-              <w:t>î</w:t>
-            </w:r>
-            <w:r>
-              <w:t xml:space="preserve">tre de </w:t>
+              <w:rPr>
+                <w:sz w:val="20"/>
+                <w:szCs w:val="20"/>
+              </w:rPr>
+            </w:pPr>
+            <w:r>
+              <w:rPr>
+                <w:sz w:val="20"/>
+                <w:szCs w:val="20"/>
+              </w:rPr>
+              <w:t xml:space="preserve">Maître de </w:t>
             </w:r>
             <w:proofErr w:type="spellStart"/>
             <w:r>
+              <w:rPr>
+                <w:sz w:val="20"/>
+                <w:szCs w:val="20"/>
+              </w:rPr>
               <w:t>salle</w:t>
             </w:r>
             <w:proofErr w:type="spellEnd"/>
@@ -303,8 +413,16 @@
           <w:p>
             <w:pPr>
               <w:jc w:val="both"/>
-            </w:pPr>
-            <w:r>
+              <w:rPr>
+                <w:sz w:val="20"/>
+                <w:szCs w:val="20"/>
+              </w:rPr>
+            </w:pPr>
+            <w:r>
+              <w:rPr>
+                <w:sz w:val="20"/>
+                <w:szCs w:val="20"/>
+              </w:rPr>
               <w:t>Utente finale o supervisore</w:t>
             </w:r>
           </w:p>
@@ -321,6 +439,8 @@
               <w:rPr>
                 <w:i/>
                 <w:iCs/>
+                <w:sz w:val="20"/>
+                <w:szCs w:val="20"/>
               </w:rPr>
             </w:pPr>
             <w:proofErr w:type="spellStart"/>
@@ -328,6 +448,8 @@
               <w:rPr>
                 <w:i/>
                 <w:iCs/>
+                <w:sz w:val="20"/>
+                <w:szCs w:val="20"/>
               </w:rPr>
               <w:t>Prepare</w:t>
             </w:r>
@@ -336,6 +458,8 @@
               <w:rPr>
                 <w:i/>
                 <w:iCs/>
+                <w:sz w:val="20"/>
+                <w:szCs w:val="20"/>
               </w:rPr>
               <w:t xml:space="preserve"> the room</w:t>
             </w:r>
@@ -348,15 +472,17 @@
           <w:p>
             <w:pPr>
               <w:jc w:val="both"/>
-            </w:pPr>
-            <w:r>
-              <w:t>Task richiesto dal ma</w:t>
-            </w:r>
-            <w:r>
-              <w:t>î</w:t>
-            </w:r>
-            <w:r>
-              <w:t xml:space="preserve">tre al RBR </w:t>
+              <w:rPr>
+                <w:sz w:val="20"/>
+                <w:szCs w:val="20"/>
+              </w:rPr>
+            </w:pPr>
+            <w:r>
+              <w:rPr>
+                <w:sz w:val="20"/>
+                <w:szCs w:val="20"/>
+              </w:rPr>
+              <w:t xml:space="preserve">Task richiesto dal maître al RBR </w:t>
             </w:r>
           </w:p>
         </w:tc>
@@ -372,12 +498,16 @@
               <w:rPr>
                 <w:i/>
                 <w:iCs/>
+                <w:sz w:val="20"/>
+                <w:szCs w:val="20"/>
               </w:rPr>
             </w:pPr>
             <w:r>
               <w:rPr>
                 <w:i/>
                 <w:iCs/>
+                <w:sz w:val="20"/>
+                <w:szCs w:val="20"/>
               </w:rPr>
               <w:t>Clear the room</w:t>
             </w:r>
@@ -390,8 +520,16 @@
           <w:p>
             <w:pPr>
               <w:jc w:val="both"/>
-            </w:pPr>
-            <w:r>
+              <w:rPr>
+                <w:sz w:val="20"/>
+                <w:szCs w:val="20"/>
+              </w:rPr>
+            </w:pPr>
+            <w:r>
+              <w:rPr>
+                <w:sz w:val="20"/>
+                <w:szCs w:val="20"/>
+              </w:rPr>
               <w:t>Task richiesto dal maître al RBR</w:t>
             </w:r>
           </w:p>
@@ -408,6 +546,8 @@
               <w:rPr>
                 <w:i/>
                 <w:iCs/>
+                <w:sz w:val="20"/>
+                <w:szCs w:val="20"/>
               </w:rPr>
             </w:pPr>
             <w:proofErr w:type="spellStart"/>
@@ -415,6 +555,8 @@
               <w:rPr>
                 <w:i/>
                 <w:iCs/>
+                <w:sz w:val="20"/>
+                <w:szCs w:val="20"/>
               </w:rPr>
               <w:t>Add</w:t>
             </w:r>
@@ -423,6 +565,8 @@
               <w:rPr>
                 <w:i/>
                 <w:iCs/>
+                <w:sz w:val="20"/>
+                <w:szCs w:val="20"/>
               </w:rPr>
               <w:t xml:space="preserve"> food</w:t>
             </w:r>
@@ -435,8 +579,16 @@
           <w:p>
             <w:pPr>
               <w:jc w:val="both"/>
-            </w:pPr>
-            <w:r>
+              <w:rPr>
+                <w:sz w:val="20"/>
+                <w:szCs w:val="20"/>
+              </w:rPr>
+            </w:pPr>
+            <w:r>
+              <w:rPr>
+                <w:sz w:val="20"/>
+                <w:szCs w:val="20"/>
+              </w:rPr>
               <w:t>Task richiesto dal maître al RBR</w:t>
             </w:r>
           </w:p>
@@ -450,9 +602,17 @@
           <w:p>
             <w:pPr>
               <w:jc w:val="both"/>
+              <w:rPr>
+                <w:sz w:val="20"/>
+                <w:szCs w:val="20"/>
+              </w:rPr>
             </w:pPr>
             <w:proofErr w:type="spellStart"/>
             <w:r>
+              <w:rPr>
+                <w:sz w:val="20"/>
+                <w:szCs w:val="20"/>
+              </w:rPr>
               <w:t>CoAP</w:t>
             </w:r>
             <w:proofErr w:type="spellEnd"/>
@@ -465,18 +625,24 @@
           <w:p>
             <w:pPr>
               <w:jc w:val="both"/>
-            </w:pPr>
-            <w:r>
-              <w:t xml:space="preserve">Protocollo </w:t>
-            </w:r>
-            <w:r>
-              <w:t>di applicazione Internet</w:t>
-            </w:r>
-            <w:r>
-              <w:t xml:space="preserve"> </w:t>
+              <w:rPr>
+                <w:sz w:val="20"/>
+                <w:szCs w:val="20"/>
+              </w:rPr>
+            </w:pPr>
+            <w:r>
+              <w:rPr>
+                <w:sz w:val="20"/>
+                <w:szCs w:val="20"/>
+              </w:rPr>
+              <w:t xml:space="preserve">Protocollo di applicazione Internet </w:t>
             </w:r>
             <w:proofErr w:type="spellStart"/>
             <w:r>
+              <w:rPr>
+                <w:sz w:val="20"/>
+                <w:szCs w:val="20"/>
+              </w:rPr>
               <w:t>restful</w:t>
             </w:r>
             <w:proofErr w:type="spellEnd"/>
@@ -491,8 +657,16 @@
           <w:p>
             <w:pPr>
               <w:jc w:val="both"/>
-            </w:pPr>
-            <w:r>
+              <w:rPr>
+                <w:sz w:val="20"/>
+                <w:szCs w:val="20"/>
+              </w:rPr>
+            </w:pPr>
+            <w:r>
+              <w:rPr>
+                <w:sz w:val="20"/>
+                <w:szCs w:val="20"/>
+              </w:rPr>
               <w:t xml:space="preserve">Smartphone </w:t>
             </w:r>
           </w:p>
@@ -504,17 +678,23 @@
           <w:p>
             <w:pPr>
               <w:jc w:val="both"/>
-            </w:pPr>
-            <w:r>
-              <w:t>Dispositivo per supportare il Ma</w:t>
-            </w:r>
-            <w:r>
-              <w:t>î</w:t>
-            </w:r>
-            <w:r>
-              <w:t>tre</w:t>
-            </w:r>
-            <w:r>
+              <w:rPr>
+                <w:sz w:val="20"/>
+                <w:szCs w:val="20"/>
+              </w:rPr>
+            </w:pPr>
+            <w:r>
+              <w:rPr>
+                <w:sz w:val="20"/>
+                <w:szCs w:val="20"/>
+              </w:rPr>
+              <w:t>Dispositivo per supportare il Maître</w:t>
+            </w:r>
+            <w:r>
+              <w:rPr>
+                <w:sz w:val="20"/>
+                <w:szCs w:val="20"/>
+              </w:rPr>
               <w:t xml:space="preserve"> nel suo lavoro</w:t>
             </w:r>
           </w:p>
@@ -528,9 +708,17 @@
           <w:p>
             <w:pPr>
               <w:jc w:val="both"/>
+              <w:rPr>
+                <w:sz w:val="20"/>
+                <w:szCs w:val="20"/>
+              </w:rPr>
             </w:pPr>
             <w:proofErr w:type="spellStart"/>
             <w:r>
+              <w:rPr>
+                <w:sz w:val="20"/>
+                <w:szCs w:val="20"/>
+              </w:rPr>
               <w:t>Consult</w:t>
             </w:r>
             <w:proofErr w:type="spellEnd"/>
@@ -543,8 +731,16 @@
           <w:p>
             <w:pPr>
               <w:jc w:val="both"/>
-            </w:pPr>
-            <w:r>
+              <w:rPr>
+                <w:sz w:val="20"/>
+                <w:szCs w:val="20"/>
+              </w:rPr>
+            </w:pPr>
+            <w:r>
+              <w:rPr>
+                <w:sz w:val="20"/>
+                <w:szCs w:val="20"/>
+              </w:rPr>
               <w:t>Facoltà di poter sapere lo stato della stanza</w:t>
             </w:r>
           </w:p>
@@ -558,8 +754,16 @@
           <w:p>
             <w:pPr>
               <w:jc w:val="both"/>
-            </w:pPr>
-            <w:r>
+              <w:rPr>
+                <w:sz w:val="20"/>
+                <w:szCs w:val="20"/>
+              </w:rPr>
+            </w:pPr>
+            <w:r>
+              <w:rPr>
+                <w:sz w:val="20"/>
+                <w:szCs w:val="20"/>
+              </w:rPr>
               <w:t>Stop</w:t>
             </w:r>
           </w:p>
@@ -571,8 +775,16 @@
           <w:p>
             <w:pPr>
               <w:jc w:val="both"/>
-            </w:pPr>
-            <w:r>
+              <w:rPr>
+                <w:sz w:val="20"/>
+                <w:szCs w:val="20"/>
+              </w:rPr>
+            </w:pPr>
+            <w:r>
+              <w:rPr>
+                <w:sz w:val="20"/>
+                <w:szCs w:val="20"/>
+              </w:rPr>
               <w:t>Facoltà di poter fermare il task attivato</w:t>
             </w:r>
           </w:p>
@@ -586,9 +798,17 @@
           <w:p>
             <w:pPr>
               <w:jc w:val="both"/>
+              <w:rPr>
+                <w:sz w:val="20"/>
+                <w:szCs w:val="20"/>
+              </w:rPr>
             </w:pPr>
             <w:proofErr w:type="spellStart"/>
             <w:r>
+              <w:rPr>
+                <w:sz w:val="20"/>
+                <w:szCs w:val="20"/>
+              </w:rPr>
               <w:t>Reactivate</w:t>
             </w:r>
             <w:proofErr w:type="spellEnd"/>
@@ -601,8 +821,16 @@
           <w:p>
             <w:pPr>
               <w:jc w:val="both"/>
-            </w:pPr>
-            <w:r>
+              <w:rPr>
+                <w:sz w:val="20"/>
+                <w:szCs w:val="20"/>
+              </w:rPr>
+            </w:pPr>
+            <w:r>
+              <w:rPr>
+                <w:sz w:val="20"/>
+                <w:szCs w:val="20"/>
+              </w:rPr>
               <w:t>Facoltà di poter riattivare il task fermato</w:t>
             </w:r>
           </w:p>
@@ -616,9 +844,17 @@
           <w:p>
             <w:pPr>
               <w:jc w:val="both"/>
+              <w:rPr>
+                <w:sz w:val="20"/>
+                <w:szCs w:val="20"/>
+              </w:rPr>
             </w:pPr>
             <w:proofErr w:type="spellStart"/>
             <w:r>
+              <w:rPr>
+                <w:sz w:val="20"/>
+                <w:szCs w:val="20"/>
+              </w:rPr>
               <w:t>Avoid</w:t>
             </w:r>
             <w:proofErr w:type="spellEnd"/>
@@ -631,8 +867,16 @@
           <w:p>
             <w:pPr>
               <w:jc w:val="both"/>
-            </w:pPr>
-            <w:r>
+              <w:rPr>
+                <w:sz w:val="20"/>
+                <w:szCs w:val="20"/>
+              </w:rPr>
+            </w:pPr>
+            <w:r>
+              <w:rPr>
+                <w:sz w:val="20"/>
+                <w:szCs w:val="20"/>
+              </w:rPr>
               <w:t>Capacità del RBR di evitare l’impatto con un ostacolo mobile</w:t>
             </w:r>
           </w:p>
@@ -646,9 +890,17 @@
           <w:p>
             <w:pPr>
               <w:jc w:val="both"/>
+              <w:rPr>
+                <w:sz w:val="20"/>
+                <w:szCs w:val="20"/>
+              </w:rPr>
             </w:pPr>
             <w:proofErr w:type="spellStart"/>
             <w:r>
+              <w:rPr>
+                <w:sz w:val="20"/>
+                <w:szCs w:val="20"/>
+              </w:rPr>
               <w:t>Expose</w:t>
             </w:r>
             <w:proofErr w:type="spellEnd"/>
@@ -661,8 +913,16 @@
           <w:p>
             <w:pPr>
               <w:jc w:val="both"/>
-            </w:pPr>
-            <w:r>
+              <w:rPr>
+                <w:sz w:val="20"/>
+                <w:szCs w:val="20"/>
+              </w:rPr>
+            </w:pPr>
+            <w:r>
+              <w:rPr>
+                <w:sz w:val="20"/>
+                <w:szCs w:val="20"/>
+              </w:rPr>
               <w:t>Abilità del frigo di esporre il suo contenuto</w:t>
             </w:r>
           </w:p>
@@ -676,8 +936,16 @@
           <w:p>
             <w:pPr>
               <w:jc w:val="both"/>
-            </w:pPr>
-            <w:r>
+              <w:rPr>
+                <w:sz w:val="20"/>
+                <w:szCs w:val="20"/>
+              </w:rPr>
+            </w:pPr>
+            <w:r>
+              <w:rPr>
+                <w:sz w:val="20"/>
+                <w:szCs w:val="20"/>
+              </w:rPr>
               <w:t>Answer</w:t>
             </w:r>
           </w:p>
@@ -689,8 +957,16 @@
           <w:p>
             <w:pPr>
               <w:jc w:val="both"/>
-            </w:pPr>
-            <w:r>
+              <w:rPr>
+                <w:sz w:val="20"/>
+                <w:szCs w:val="20"/>
+              </w:rPr>
+            </w:pPr>
+            <w:r>
+              <w:rPr>
+                <w:sz w:val="20"/>
+                <w:szCs w:val="20"/>
+              </w:rPr>
               <w:t>Abilità del frigo di rispondere a domande sul suo contenuto</w:t>
             </w:r>
           </w:p>
@@ -704,8 +980,16 @@
           <w:p>
             <w:pPr>
               <w:jc w:val="both"/>
-            </w:pPr>
-            <w:r>
+              <w:rPr>
+                <w:sz w:val="20"/>
+                <w:szCs w:val="20"/>
+              </w:rPr>
+            </w:pPr>
+            <w:r>
+              <w:rPr>
+                <w:sz w:val="20"/>
+                <w:szCs w:val="20"/>
+              </w:rPr>
               <w:t>State of the room</w:t>
             </w:r>
           </w:p>
@@ -717,8 +1001,16 @@
           <w:p>
             <w:pPr>
               <w:jc w:val="both"/>
-            </w:pPr>
-            <w:r>
+              <w:rPr>
+                <w:sz w:val="20"/>
+                <w:szCs w:val="20"/>
+              </w:rPr>
+            </w:pPr>
+            <w:r>
+              <w:rPr>
+                <w:sz w:val="20"/>
+                <w:szCs w:val="20"/>
+              </w:rPr>
               <w:t>Base di conoscenza tramite cui gestire oggetti appartenenti al dominio</w:t>
             </w:r>
           </w:p>
@@ -732,8 +1024,16 @@
           <w:p>
             <w:pPr>
               <w:jc w:val="both"/>
-            </w:pPr>
-            <w:r>
+              <w:rPr>
+                <w:sz w:val="20"/>
+                <w:szCs w:val="20"/>
+              </w:rPr>
+            </w:pPr>
+            <w:r>
+              <w:rPr>
+                <w:sz w:val="20"/>
+                <w:szCs w:val="20"/>
+              </w:rPr>
               <w:t>RBR</w:t>
             </w:r>
           </w:p>
@@ -745,20 +1045,40 @@
           <w:p>
             <w:pPr>
               <w:jc w:val="both"/>
-            </w:pPr>
-            <w:r>
+              <w:rPr>
+                <w:sz w:val="20"/>
+                <w:szCs w:val="20"/>
+              </w:rPr>
+            </w:pPr>
+            <w:r>
+              <w:rPr>
+                <w:sz w:val="20"/>
+                <w:szCs w:val="20"/>
+              </w:rPr>
               <w:t xml:space="preserve">È il </w:t>
             </w:r>
             <w:proofErr w:type="spellStart"/>
             <w:r>
+              <w:rPr>
+                <w:sz w:val="20"/>
+                <w:szCs w:val="20"/>
+              </w:rPr>
               <w:t>ddr</w:t>
             </w:r>
             <w:proofErr w:type="spellEnd"/>
             <w:r>
+              <w:rPr>
+                <w:sz w:val="20"/>
+                <w:szCs w:val="20"/>
+              </w:rPr>
               <w:t xml:space="preserve"> robot, detto anche </w:t>
             </w:r>
             <w:proofErr w:type="spellStart"/>
             <w:r>
+              <w:rPr>
+                <w:sz w:val="20"/>
+                <w:szCs w:val="20"/>
+              </w:rPr>
               <w:t>RoomButler</w:t>
             </w:r>
             <w:proofErr w:type="spellEnd"/>
@@ -773,9 +1093,17 @@
           <w:p>
             <w:pPr>
               <w:jc w:val="both"/>
+              <w:rPr>
+                <w:sz w:val="20"/>
+                <w:szCs w:val="20"/>
+              </w:rPr>
             </w:pPr>
             <w:proofErr w:type="spellStart"/>
             <w:r>
+              <w:rPr>
+                <w:sz w:val="20"/>
+                <w:szCs w:val="20"/>
+              </w:rPr>
               <w:t>Prepare</w:t>
             </w:r>
             <w:proofErr w:type="spellEnd"/>
@@ -788,15 +1116,17 @@
           <w:p>
             <w:pPr>
               <w:jc w:val="both"/>
-            </w:pPr>
-            <w:r>
-              <w:t>Comando inviato dal ma</w:t>
-            </w:r>
-            <w:r>
-              <w:t>î</w:t>
-            </w:r>
-            <w:r>
-              <w:t>tre tramite lo smartphone</w:t>
+              <w:rPr>
+                <w:sz w:val="20"/>
+                <w:szCs w:val="20"/>
+              </w:rPr>
+            </w:pPr>
+            <w:r>
+              <w:rPr>
+                <w:sz w:val="20"/>
+                <w:szCs w:val="20"/>
+              </w:rPr>
+              <w:t>Comando inviato dal maître tramite lo smartphone</w:t>
             </w:r>
           </w:p>
         </w:tc>
@@ -809,8 +1139,16 @@
           <w:p>
             <w:pPr>
               <w:jc w:val="both"/>
-            </w:pPr>
-            <w:r>
+              <w:rPr>
+                <w:sz w:val="20"/>
+                <w:szCs w:val="20"/>
+              </w:rPr>
+            </w:pPr>
+            <w:r>
+              <w:rPr>
+                <w:sz w:val="20"/>
+                <w:szCs w:val="20"/>
+              </w:rPr>
               <w:t xml:space="preserve">Clear </w:t>
             </w:r>
           </w:p>
@@ -822,8 +1160,16 @@
           <w:p>
             <w:pPr>
               <w:jc w:val="both"/>
-            </w:pPr>
-            <w:r>
+              <w:rPr>
+                <w:sz w:val="20"/>
+                <w:szCs w:val="20"/>
+              </w:rPr>
+            </w:pPr>
+            <w:r>
+              <w:rPr>
+                <w:sz w:val="20"/>
+                <w:szCs w:val="20"/>
+              </w:rPr>
               <w:t>Comando inviato dal maître tramite lo smartphone</w:t>
             </w:r>
           </w:p>
@@ -837,13 +1183,25 @@
           <w:p>
             <w:pPr>
               <w:jc w:val="both"/>
+              <w:rPr>
+                <w:sz w:val="20"/>
+                <w:szCs w:val="20"/>
+              </w:rPr>
             </w:pPr>
             <w:proofErr w:type="spellStart"/>
             <w:r>
+              <w:rPr>
+                <w:sz w:val="20"/>
+                <w:szCs w:val="20"/>
+              </w:rPr>
               <w:t>Add</w:t>
             </w:r>
             <w:proofErr w:type="spellEnd"/>
             <w:r>
+              <w:rPr>
+                <w:sz w:val="20"/>
+                <w:szCs w:val="20"/>
+              </w:rPr>
               <w:t xml:space="preserve"> food</w:t>
             </w:r>
           </w:p>
@@ -855,8 +1213,16 @@
           <w:p>
             <w:pPr>
               <w:jc w:val="both"/>
-            </w:pPr>
-            <w:r>
+              <w:rPr>
+                <w:sz w:val="20"/>
+                <w:szCs w:val="20"/>
+              </w:rPr>
+            </w:pPr>
+            <w:r>
+              <w:rPr>
+                <w:sz w:val="20"/>
+                <w:szCs w:val="20"/>
+              </w:rPr>
               <w:t>Comando inviato dal maître tramite lo smartphone</w:t>
             </w:r>
           </w:p>
@@ -870,8 +1236,16 @@
           <w:p>
             <w:pPr>
               <w:jc w:val="both"/>
-            </w:pPr>
-            <w:r>
+              <w:rPr>
+                <w:sz w:val="20"/>
+                <w:szCs w:val="20"/>
+              </w:rPr>
+            </w:pPr>
+            <w:r>
+              <w:rPr>
+                <w:sz w:val="20"/>
+                <w:szCs w:val="20"/>
+              </w:rPr>
               <w:t>Food-code</w:t>
             </w:r>
           </w:p>
@@ -883,8 +1257,16 @@
           <w:p>
             <w:pPr>
               <w:jc w:val="both"/>
-            </w:pPr>
-            <w:r>
+              <w:rPr>
+                <w:sz w:val="20"/>
+                <w:szCs w:val="20"/>
+              </w:rPr>
+            </w:pPr>
+            <w:r>
+              <w:rPr>
+                <w:sz w:val="20"/>
+                <w:szCs w:val="20"/>
+              </w:rPr>
               <w:t>Attributo univoco di un cibo</w:t>
             </w:r>
           </w:p>
@@ -901,15 +1283,25 @@
       <w:pPr>
         <w:spacing w:after="0"/>
         <w:jc w:val="both"/>
+        <w:rPr>
+          <w:sz w:val="20"/>
+          <w:szCs w:val="20"/>
+        </w:rPr>
       </w:pPr>
       <w:r>
         <w:rPr>
           <w:b/>
           <w:bCs/>
+          <w:sz w:val="20"/>
+          <w:szCs w:val="20"/>
         </w:rPr>
         <w:t>Stanza</w:t>
       </w:r>
       <w:r>
+        <w:rPr>
+          <w:sz w:val="20"/>
+          <w:szCs w:val="20"/>
+        </w:rPr>
         <w:t xml:space="preserve"> dedicata con:</w:t>
       </w:r>
     </w:p>
@@ -922,15 +1314,25 @@
         </w:numPr>
         <w:spacing w:after="0"/>
         <w:jc w:val="both"/>
+        <w:rPr>
+          <w:sz w:val="20"/>
+          <w:szCs w:val="20"/>
+        </w:rPr>
       </w:pPr>
       <w:r>
         <w:rPr>
           <w:b/>
           <w:bCs/>
+          <w:sz w:val="20"/>
+          <w:szCs w:val="20"/>
         </w:rPr>
         <w:t>Frigo intelligente</w:t>
       </w:r>
       <w:r>
+        <w:rPr>
+          <w:sz w:val="20"/>
+          <w:szCs w:val="20"/>
+        </w:rPr>
         <w:t>: ha una rappresentazione del suo interno e risponde via COAP a domande sul suo contenuto (interazione M-M e H-M)</w:t>
       </w:r>
     </w:p>
@@ -943,15 +1345,25 @@
         </w:numPr>
         <w:spacing w:after="0"/>
         <w:jc w:val="both"/>
+        <w:rPr>
+          <w:sz w:val="20"/>
+          <w:szCs w:val="20"/>
+        </w:rPr>
       </w:pPr>
       <w:r>
         <w:rPr>
           <w:b/>
           <w:bCs/>
+          <w:sz w:val="20"/>
+          <w:szCs w:val="20"/>
         </w:rPr>
         <w:t>Lavastoviglie</w:t>
       </w:r>
       <w:r>
+        <w:rPr>
+          <w:sz w:val="20"/>
+          <w:szCs w:val="20"/>
+        </w:rPr>
         <w:t>: non è smart, ma se lo fosse? Considerare l’eventualità…</w:t>
       </w:r>
     </w:p>
@@ -964,15 +1376,25 @@
         </w:numPr>
         <w:spacing w:after="0"/>
         <w:jc w:val="both"/>
+        <w:rPr>
+          <w:sz w:val="20"/>
+          <w:szCs w:val="20"/>
+        </w:rPr>
       </w:pPr>
       <w:r>
         <w:rPr>
           <w:b/>
           <w:bCs/>
+          <w:sz w:val="20"/>
+          <w:szCs w:val="20"/>
         </w:rPr>
         <w:t>Dispensa</w:t>
       </w:r>
       <w:r>
+        <w:rPr>
+          <w:sz w:val="20"/>
+          <w:szCs w:val="20"/>
+        </w:rPr>
         <w:t>: non è smart, ma se lo fosse? Considerare l’eventualità…</w:t>
       </w:r>
     </w:p>
@@ -985,15 +1407,25 @@
         </w:numPr>
         <w:spacing w:after="0"/>
         <w:jc w:val="both"/>
+        <w:rPr>
+          <w:sz w:val="20"/>
+          <w:szCs w:val="20"/>
+        </w:rPr>
       </w:pPr>
       <w:r>
         <w:rPr>
           <w:b/>
           <w:bCs/>
+          <w:sz w:val="20"/>
+          <w:szCs w:val="20"/>
         </w:rPr>
         <w:t>Robot</w:t>
       </w:r>
       <w:r>
+        <w:rPr>
+          <w:sz w:val="20"/>
+          <w:szCs w:val="20"/>
+        </w:rPr>
         <w:t>: butler/maggiordomo detto RBR</w:t>
       </w:r>
     </w:p>
@@ -1006,21 +1438,39 @@
         </w:numPr>
         <w:spacing w:after="0"/>
         <w:jc w:val="both"/>
+        <w:rPr>
+          <w:sz w:val="20"/>
+          <w:szCs w:val="20"/>
+        </w:rPr>
       </w:pPr>
       <w:r>
         <w:rPr>
           <w:b/>
           <w:bCs/>
+          <w:sz w:val="20"/>
+          <w:szCs w:val="20"/>
         </w:rPr>
         <w:t>Tavolo</w:t>
       </w:r>
       <w:r>
+        <w:rPr>
+          <w:sz w:val="20"/>
+          <w:szCs w:val="20"/>
+        </w:rPr>
         <w:t xml:space="preserve"> </w:t>
       </w:r>
       <w:r>
+        <w:rPr>
+          <w:sz w:val="20"/>
+          <w:szCs w:val="20"/>
+        </w:rPr>
         <w:sym w:font="Wingdings" w:char="F0E0"/>
       </w:r>
       <w:r>
+        <w:rPr>
+          <w:sz w:val="20"/>
+          <w:szCs w:val="20"/>
+        </w:rPr>
         <w:t xml:space="preserve"> al centro</w:t>
       </w:r>
     </w:p>
@@ -1028,14 +1478,26 @@
       <w:pPr>
         <w:spacing w:after="0"/>
         <w:jc w:val="both"/>
-      </w:pPr>
-    </w:p>
-    <w:p>
-      <w:pPr>
-        <w:spacing w:after="0"/>
-        <w:jc w:val="both"/>
-      </w:pPr>
-      <w:r>
+        <w:rPr>
+          <w:sz w:val="20"/>
+          <w:szCs w:val="20"/>
+        </w:rPr>
+      </w:pPr>
+    </w:p>
+    <w:p>
+      <w:pPr>
+        <w:spacing w:after="0"/>
+        <w:jc w:val="both"/>
+        <w:rPr>
+          <w:sz w:val="20"/>
+          <w:szCs w:val="20"/>
+        </w:rPr>
+      </w:pPr>
+      <w:r>
+        <w:rPr>
+          <w:sz w:val="20"/>
+          <w:szCs w:val="20"/>
+        </w:rPr>
         <w:t>Scenari:</w:t>
       </w:r>
     </w:p>
@@ -1048,34 +1510,62 @@
         </w:numPr>
         <w:spacing w:after="0"/>
         <w:jc w:val="both"/>
-      </w:pPr>
-      <w:r>
+        <w:rPr>
+          <w:sz w:val="20"/>
+          <w:szCs w:val="20"/>
+        </w:rPr>
+      </w:pPr>
+      <w:r>
+        <w:rPr>
+          <w:sz w:val="20"/>
+          <w:szCs w:val="20"/>
+        </w:rPr>
         <w:t xml:space="preserve">La </w:t>
       </w:r>
       <w:r>
         <w:rPr>
           <w:b/>
           <w:bCs/>
+          <w:sz w:val="20"/>
+          <w:szCs w:val="20"/>
         </w:rPr>
         <w:t>disposizione</w:t>
       </w:r>
       <w:r>
+        <w:rPr>
+          <w:sz w:val="20"/>
+          <w:szCs w:val="20"/>
+        </w:rPr>
         <w:t xml:space="preserve"> di frigo, lavastoviglie e dispensa è </w:t>
       </w:r>
       <w:r>
+        <w:rPr>
+          <w:sz w:val="20"/>
+          <w:szCs w:val="20"/>
+        </w:rPr>
         <w:t>nota:</w:t>
       </w:r>
       <w:r>
+        <w:rPr>
+          <w:sz w:val="20"/>
+          <w:szCs w:val="20"/>
+        </w:rPr>
         <w:t xml:space="preserve"> </w:t>
       </w:r>
       <w:r>
         <w:rPr>
           <w:b/>
           <w:bCs/>
+          <w:sz w:val="20"/>
+          <w:szCs w:val="20"/>
         </w:rPr>
         <w:t>possiamo supporre che la configurazione sia quella in figura</w:t>
       </w:r>
       <w:r>
+        <w:rPr>
+          <w:sz w:val="20"/>
+          <w:szCs w:val="20"/>
+        </w:rPr>
         <w:t xml:space="preserve">. </w:t>
       </w:r>
     </w:p>
@@ -1088,28 +1578,33 @@
         </w:numPr>
         <w:spacing w:after="0"/>
         <w:jc w:val="both"/>
-      </w:pPr>
-      <w:r>
+        <w:rPr>
+          <w:sz w:val="20"/>
+          <w:szCs w:val="20"/>
+        </w:rPr>
+      </w:pPr>
+      <w:r>
+        <w:rPr>
+          <w:sz w:val="20"/>
+          <w:szCs w:val="20"/>
+        </w:rPr>
         <w:t xml:space="preserve">La </w:t>
       </w:r>
       <w:r>
         <w:rPr>
           <w:b/>
           <w:bCs/>
+          <w:sz w:val="20"/>
+          <w:szCs w:val="20"/>
         </w:rPr>
         <w:t>disposizione</w:t>
       </w:r>
       <w:r>
-        <w:t xml:space="preserve"> di frigo, lavastoviglie e dispensa </w:t>
-      </w:r>
-      <w:r>
-        <w:t xml:space="preserve">NON </w:t>
-      </w:r>
-      <w:r>
-        <w:t>è nota</w:t>
-      </w:r>
-      <w:r>
-        <w:t xml:space="preserve">: </w:t>
+        <w:rPr>
+          <w:sz w:val="20"/>
+          <w:szCs w:val="20"/>
+        </w:rPr>
+        <w:t xml:space="preserve"> di frigo, lavastoviglie e dispensa NON è nota: </w:t>
       </w:r>
     </w:p>
     <w:p>
@@ -1121,17 +1616,37 @@
         </w:numPr>
         <w:spacing w:after="0"/>
         <w:jc w:val="both"/>
-      </w:pPr>
-      <w:r>
+        <w:rPr>
+          <w:sz w:val="20"/>
+          <w:szCs w:val="20"/>
+        </w:rPr>
+      </w:pPr>
+      <w:r>
+        <w:rPr>
+          <w:sz w:val="20"/>
+          <w:szCs w:val="20"/>
+        </w:rPr>
         <w:t xml:space="preserve">Qualcuno ci dice </w:t>
       </w:r>
       <w:r>
+        <w:rPr>
+          <w:sz w:val="20"/>
+          <w:szCs w:val="20"/>
+        </w:rPr>
         <w:t xml:space="preserve">la posizione degli elettrodomestici </w:t>
       </w:r>
       <w:r>
+        <w:rPr>
+          <w:sz w:val="20"/>
+          <w:szCs w:val="20"/>
+        </w:rPr>
         <w:t>in una stanza che non conosciamo</w:t>
       </w:r>
       <w:r>
+        <w:rPr>
+          <w:sz w:val="20"/>
+          <w:szCs w:val="20"/>
+        </w:rPr>
         <w:t>.</w:t>
       </w:r>
     </w:p>
@@ -1144,8 +1659,16 @@
         </w:numPr>
         <w:spacing w:after="0"/>
         <w:jc w:val="both"/>
-      </w:pPr>
-      <w:r>
+        <w:rPr>
+          <w:sz w:val="20"/>
+          <w:szCs w:val="20"/>
+        </w:rPr>
+      </w:pPr>
+      <w:r>
+        <w:rPr>
+          <w:sz w:val="20"/>
+          <w:szCs w:val="20"/>
+        </w:rPr>
         <w:t>Il robot ha una funzionalità più avanzata di esplorazione della stanza e capisce da solo dove sono gli elettrodomestici e il tavolo.</w:t>
       </w:r>
     </w:p>
@@ -1153,34 +1676,63 @@
       <w:pPr>
         <w:spacing w:after="0"/>
         <w:jc w:val="both"/>
-      </w:pPr>
-    </w:p>
-    <w:p>
-      <w:pPr>
-        <w:spacing w:after="0"/>
-        <w:jc w:val="both"/>
-      </w:pPr>
-      <w:r>
-        <w:lastRenderedPageBreak/>
+        <w:rPr>
+          <w:sz w:val="20"/>
+          <w:szCs w:val="20"/>
+        </w:rPr>
+      </w:pPr>
+    </w:p>
+    <w:p>
+      <w:pPr>
+        <w:spacing w:after="0"/>
+        <w:jc w:val="both"/>
+        <w:rPr>
+          <w:sz w:val="20"/>
+          <w:szCs w:val="20"/>
+        </w:rPr>
+      </w:pPr>
+      <w:r>
+        <w:rPr>
+          <w:sz w:val="20"/>
+          <w:szCs w:val="20"/>
+        </w:rPr>
         <w:t>Dobbiamo avere un software sul frigo e uno sul RBR + la business logic sul PC</w:t>
       </w:r>
       <w:r>
+        <w:rPr>
+          <w:sz w:val="20"/>
+          <w:szCs w:val="20"/>
+        </w:rPr>
         <w:t xml:space="preserve"> </w:t>
       </w:r>
       <w:r>
+        <w:rPr>
+          <w:sz w:val="20"/>
+          <w:szCs w:val="20"/>
+        </w:rPr>
         <w:sym w:font="Wingdings" w:char="F0E0"/>
       </w:r>
       <w:r>
+        <w:rPr>
+          <w:sz w:val="20"/>
+          <w:szCs w:val="20"/>
+        </w:rPr>
         <w:t xml:space="preserve"> abbiamo almeno </w:t>
       </w:r>
       <w:r>
         <w:rPr>
           <w:b/>
           <w:bCs/>
+          <w:sz w:val="20"/>
+          <w:szCs w:val="20"/>
         </w:rPr>
         <w:t>tre nodi</w:t>
       </w:r>
       <w:r>
+        <w:rPr>
+          <w:sz w:val="20"/>
+          <w:szCs w:val="20"/>
+        </w:rPr>
         <w:t>.</w:t>
       </w:r>
     </w:p>
@@ -1188,17 +1740,27 @@
       <w:pPr>
         <w:spacing w:after="0"/>
         <w:jc w:val="both"/>
-      </w:pPr>
-    </w:p>
-    <w:p>
-      <w:pPr>
-        <w:spacing w:after="0"/>
-        <w:jc w:val="both"/>
+        <w:rPr>
+          <w:sz w:val="20"/>
+          <w:szCs w:val="20"/>
+        </w:rPr>
+      </w:pPr>
+    </w:p>
+    <w:p>
+      <w:pPr>
+        <w:spacing w:after="0"/>
+        <w:jc w:val="both"/>
+        <w:rPr>
+          <w:sz w:val="20"/>
+          <w:szCs w:val="20"/>
+        </w:rPr>
       </w:pPr>
       <w:r>
         <w:rPr>
           <w:b/>
           <w:bCs/>
+          <w:sz w:val="20"/>
+          <w:szCs w:val="20"/>
         </w:rPr>
         <w:t>Modello della stanza</w:t>
       </w:r>
@@ -1212,11 +1774,23 @@
         </w:numPr>
         <w:spacing w:after="0"/>
         <w:jc w:val="both"/>
-      </w:pPr>
-      <w:r>
+        <w:rPr>
+          <w:sz w:val="20"/>
+          <w:szCs w:val="20"/>
+        </w:rPr>
+      </w:pPr>
+      <w:r>
+        <w:rPr>
+          <w:sz w:val="20"/>
+          <w:szCs w:val="20"/>
+        </w:rPr>
         <w:t>L</w:t>
       </w:r>
       <w:r>
+        <w:rPr>
+          <w:sz w:val="20"/>
+          <w:szCs w:val="20"/>
+        </w:rPr>
         <w:t>a stanza ha una dimensione (larghezza e lunghezza)</w:t>
       </w:r>
     </w:p>
@@ -1229,17 +1803,37 @@
         </w:numPr>
         <w:spacing w:after="0"/>
         <w:jc w:val="both"/>
-      </w:pPr>
-      <w:r>
+        <w:rPr>
+          <w:sz w:val="20"/>
+          <w:szCs w:val="20"/>
+        </w:rPr>
+      </w:pPr>
+      <w:r>
+        <w:rPr>
+          <w:sz w:val="20"/>
+          <w:szCs w:val="20"/>
+        </w:rPr>
         <w:t>A</w:t>
       </w:r>
       <w:r>
+        <w:rPr>
+          <w:sz w:val="20"/>
+          <w:szCs w:val="20"/>
+        </w:rPr>
         <w:t>l suo inter</w:t>
       </w:r>
       <w:r>
+        <w:rPr>
+          <w:sz w:val="20"/>
+          <w:szCs w:val="20"/>
+        </w:rPr>
         <w:t>n</w:t>
       </w:r>
       <w:r>
+        <w:rPr>
+          <w:sz w:val="20"/>
+          <w:szCs w:val="20"/>
+        </w:rPr>
         <w:t>o c’è la casa del robot (RH)</w:t>
       </w:r>
     </w:p>
@@ -1252,17 +1846,37 @@
         </w:numPr>
         <w:spacing w:after="0"/>
         <w:jc w:val="both"/>
-      </w:pPr>
-      <w:r>
+        <w:rPr>
+          <w:sz w:val="20"/>
+          <w:szCs w:val="20"/>
+        </w:rPr>
+      </w:pPr>
+      <w:r>
+        <w:rPr>
+          <w:sz w:val="20"/>
+          <w:szCs w:val="20"/>
+        </w:rPr>
         <w:t>A</w:t>
       </w:r>
       <w:r>
+        <w:rPr>
+          <w:sz w:val="20"/>
+          <w:szCs w:val="20"/>
+        </w:rPr>
         <w:t xml:space="preserve">l centro c’è </w:t>
       </w:r>
       <w:r>
+        <w:rPr>
+          <w:sz w:val="20"/>
+          <w:szCs w:val="20"/>
+        </w:rPr>
         <w:t>il</w:t>
       </w:r>
       <w:r>
+        <w:rPr>
+          <w:sz w:val="20"/>
+          <w:szCs w:val="20"/>
+        </w:rPr>
         <w:t xml:space="preserve"> tavolo </w:t>
       </w:r>
     </w:p>
@@ -1275,8 +1889,16 @@
         </w:numPr>
         <w:spacing w:after="0"/>
         <w:jc w:val="both"/>
-      </w:pPr>
-      <w:r>
+        <w:rPr>
+          <w:sz w:val="20"/>
+          <w:szCs w:val="20"/>
+        </w:rPr>
+      </w:pPr>
+      <w:r>
+        <w:rPr>
+          <w:sz w:val="20"/>
+          <w:szCs w:val="20"/>
+        </w:rPr>
         <w:t>Supponiamo di avere la posizione dei vari elettrodomestici</w:t>
       </w:r>
     </w:p>
@@ -1284,23 +1906,41 @@
       <w:pPr>
         <w:spacing w:after="0"/>
         <w:jc w:val="both"/>
-      </w:pPr>
-    </w:p>
-    <w:p>
-      <w:pPr>
-        <w:spacing w:after="0"/>
-        <w:jc w:val="both"/>
-      </w:pPr>
-      <w:r>
+        <w:rPr>
+          <w:sz w:val="20"/>
+          <w:szCs w:val="20"/>
+        </w:rPr>
+      </w:pPr>
+    </w:p>
+    <w:p>
+      <w:pPr>
+        <w:spacing w:after="0"/>
+        <w:jc w:val="both"/>
+        <w:rPr>
+          <w:sz w:val="20"/>
+          <w:szCs w:val="20"/>
+        </w:rPr>
+      </w:pPr>
+      <w:r>
+        <w:rPr>
+          <w:sz w:val="20"/>
+          <w:szCs w:val="20"/>
+        </w:rPr>
         <w:t>Il maître è dentro la stanza</w:t>
       </w:r>
       <w:r>
+        <w:rPr>
+          <w:sz w:val="20"/>
+          <w:szCs w:val="20"/>
+        </w:rPr>
         <w:t xml:space="preserve"> e può dare al robot </w:t>
       </w:r>
       <w:r>
         <w:rPr>
           <w:b/>
           <w:bCs/>
+          <w:sz w:val="20"/>
+          <w:szCs w:val="20"/>
         </w:rPr>
         <w:t xml:space="preserve">tre </w:t>
       </w:r>
@@ -1308,10 +1948,16 @@
         <w:rPr>
           <w:b/>
           <w:bCs/>
+          <w:sz w:val="20"/>
+          <w:szCs w:val="20"/>
         </w:rPr>
         <w:t>comandi</w:t>
       </w:r>
       <w:r>
+        <w:rPr>
+          <w:sz w:val="20"/>
+          <w:szCs w:val="20"/>
+        </w:rPr>
         <w:t>:</w:t>
       </w:r>
     </w:p>
@@ -1324,33 +1970,67 @@
         </w:numPr>
         <w:spacing w:after="0"/>
         <w:jc w:val="both"/>
+        <w:rPr>
+          <w:sz w:val="20"/>
+          <w:szCs w:val="20"/>
+        </w:rPr>
       </w:pPr>
       <w:r>
         <w:rPr>
           <w:b/>
           <w:bCs/>
+          <w:sz w:val="20"/>
+          <w:szCs w:val="20"/>
         </w:rPr>
         <w:t>PREPARE</w:t>
       </w:r>
       <w:r>
+        <w:rPr>
+          <w:sz w:val="20"/>
+          <w:szCs w:val="20"/>
+        </w:rPr>
         <w:t xml:space="preserve">: robot </w:t>
       </w:r>
       <w:r>
+        <w:rPr>
+          <w:sz w:val="20"/>
+          <w:szCs w:val="20"/>
+        </w:rPr>
         <w:t xml:space="preserve">prima </w:t>
       </w:r>
       <w:r>
+        <w:rPr>
+          <w:sz w:val="20"/>
+          <w:szCs w:val="20"/>
+        </w:rPr>
         <w:t>va dalla casa alla dispensa e dalla dispensa al</w:t>
       </w:r>
       <w:r>
+        <w:rPr>
+          <w:sz w:val="20"/>
+          <w:szCs w:val="20"/>
+        </w:rPr>
         <w:t xml:space="preserve"> tavolo per mettere le stoviglie, p</w:t>
       </w:r>
       <w:r>
+        <w:rPr>
+          <w:sz w:val="20"/>
+          <w:szCs w:val="20"/>
+        </w:rPr>
         <w:t>oi va dal frigo al tavolo</w:t>
       </w:r>
       <w:r>
+        <w:rPr>
+          <w:sz w:val="20"/>
+          <w:szCs w:val="20"/>
+        </w:rPr>
         <w:t xml:space="preserve"> per mettere il cibo.</w:t>
       </w:r>
       <w:r>
+        <w:rPr>
+          <w:sz w:val="20"/>
+          <w:szCs w:val="20"/>
+        </w:rPr>
         <w:t xml:space="preserve"> Infine torna a casa, in RH.</w:t>
       </w:r>
     </w:p>
@@ -1363,21 +2043,39 @@
         </w:numPr>
         <w:spacing w:after="0"/>
         <w:jc w:val="both"/>
+        <w:rPr>
+          <w:sz w:val="20"/>
+          <w:szCs w:val="20"/>
+        </w:rPr>
       </w:pPr>
       <w:r>
         <w:rPr>
           <w:b/>
           <w:bCs/>
+          <w:sz w:val="20"/>
+          <w:szCs w:val="20"/>
         </w:rPr>
         <w:t>ADD FOOD</w:t>
       </w:r>
       <w:r>
+        <w:rPr>
+          <w:sz w:val="20"/>
+          <w:szCs w:val="20"/>
+        </w:rPr>
         <w:t>: durante la festa aggiunge cibo se c’è</w:t>
       </w:r>
       <w:r>
+        <w:rPr>
+          <w:sz w:val="20"/>
+          <w:szCs w:val="20"/>
+        </w:rPr>
         <w:t xml:space="preserve"> disponibile</w:t>
       </w:r>
       <w:r>
+        <w:rPr>
+          <w:sz w:val="20"/>
+          <w:szCs w:val="20"/>
+        </w:rPr>
         <w:t>, quindi il viaggio è da casa al frigo, dal frigo alla tavola e dalla tavola a casa.</w:t>
       </w:r>
     </w:p>
@@ -1390,15 +2088,25 @@
         </w:numPr>
         <w:spacing w:after="0"/>
         <w:jc w:val="both"/>
+        <w:rPr>
+          <w:sz w:val="20"/>
+          <w:szCs w:val="20"/>
+        </w:rPr>
       </w:pPr>
       <w:r>
         <w:rPr>
           <w:b/>
           <w:bCs/>
+          <w:sz w:val="20"/>
+          <w:szCs w:val="20"/>
         </w:rPr>
         <w:t>CLEAR</w:t>
       </w:r>
       <w:r>
+        <w:rPr>
+          <w:sz w:val="20"/>
+          <w:szCs w:val="20"/>
+        </w:rPr>
         <w:t xml:space="preserve">: il robot deve rimettere il cibo non mangiato in frigo e i piatti in lavastoviglie. </w:t>
       </w:r>
     </w:p>
@@ -1406,37 +2114,500 @@
       <w:pPr>
         <w:spacing w:after="0"/>
         <w:jc w:val="both"/>
-      </w:pPr>
-    </w:p>
-    <w:p>
-      <w:pPr>
-        <w:spacing w:after="0"/>
-        <w:jc w:val="both"/>
+        <w:rPr>
+          <w:sz w:val="20"/>
+          <w:szCs w:val="20"/>
+        </w:rPr>
+      </w:pPr>
+    </w:p>
+    <w:p>
+      <w:pPr>
+        <w:spacing w:after="0"/>
+        <w:jc w:val="both"/>
+        <w:rPr>
+          <w:sz w:val="20"/>
+          <w:szCs w:val="20"/>
+        </w:rPr>
+      </w:pPr>
+      <w:r>
+        <w:rPr>
+          <w:sz w:val="20"/>
+          <w:szCs w:val="20"/>
+        </w:rPr>
+        <w:t xml:space="preserve">In ogni </w:t>
+      </w:r>
+      <w:r>
+        <w:rPr>
+          <w:sz w:val="20"/>
+          <w:szCs w:val="20"/>
+        </w:rPr>
+        <w:t>momento</w:t>
+      </w:r>
+      <w:r>
+        <w:rPr>
+          <w:sz w:val="20"/>
+          <w:szCs w:val="20"/>
+        </w:rPr>
+        <w:t xml:space="preserve"> il maître può:</w:t>
+      </w:r>
+    </w:p>
+    <w:p>
+      <w:pPr>
+        <w:pStyle w:val="Paragrafoelenco"/>
+        <w:numPr>
+          <w:ilvl w:val="0"/>
+          <w:numId w:val="5"/>
+        </w:numPr>
+        <w:spacing w:after="0"/>
+        <w:jc w:val="both"/>
+        <w:rPr>
+          <w:sz w:val="20"/>
+          <w:szCs w:val="20"/>
+        </w:rPr>
+      </w:pPr>
+      <w:r>
         <w:rPr>
           <w:b/>
           <w:bCs/>
-        </w:rPr>
-      </w:pPr>
+          <w:sz w:val="20"/>
+          <w:szCs w:val="20"/>
+        </w:rPr>
+        <w:t xml:space="preserve">Consultare </w:t>
+      </w:r>
       <w:r>
         <w:rPr>
           <w:b/>
           <w:bCs/>
-        </w:rPr>
-        <w:t xml:space="preserve">Scenario </w:t>
-      </w:r>
+          <w:sz w:val="20"/>
+          <w:szCs w:val="20"/>
+        </w:rPr>
+        <w:t>le risorse</w:t>
+      </w:r>
+      <w:r>
+        <w:rPr>
+          <w:sz w:val="20"/>
+          <w:szCs w:val="20"/>
+        </w:rPr>
+        <w:t xml:space="preserve"> nel frigo, sul tavolo, in lavastoviglie e in dispensa. </w:t>
+      </w:r>
+      <w:r>
+        <w:rPr>
+          <w:sz w:val="20"/>
+          <w:szCs w:val="20"/>
+        </w:rPr>
+        <w:t xml:space="preserve">Ciò che non è in nessuno dei precedenti, è sul robot in fase di trasporto. </w:t>
+      </w:r>
+    </w:p>
+    <w:p>
+      <w:pPr>
+        <w:pStyle w:val="Paragrafoelenco"/>
+        <w:numPr>
+          <w:ilvl w:val="0"/>
+          <w:numId w:val="5"/>
+        </w:numPr>
+        <w:spacing w:after="0"/>
+        <w:jc w:val="both"/>
+        <w:rPr>
+          <w:sz w:val="20"/>
+          <w:szCs w:val="20"/>
+        </w:rPr>
+      </w:pPr>
       <w:r>
         <w:rPr>
           <w:b/>
           <w:bCs/>
-        </w:rPr>
-        <w:t>generale</w:t>
+          <w:sz w:val="20"/>
+          <w:szCs w:val="20"/>
+        </w:rPr>
+        <w:t>Fermare/riattivare un</w:t>
       </w:r>
       <w:r>
         <w:rPr>
           <w:b/>
           <w:bCs/>
+          <w:sz w:val="20"/>
+          <w:szCs w:val="20"/>
+        </w:rPr>
+        <w:t xml:space="preserve"> task</w:t>
+      </w:r>
+      <w:r>
+        <w:rPr>
+          <w:sz w:val="20"/>
+          <w:szCs w:val="20"/>
+        </w:rPr>
+        <w:t xml:space="preserve">. RBR una volta fatto </w:t>
+      </w:r>
+      <w:r>
+        <w:rPr>
+          <w:sz w:val="20"/>
+          <w:szCs w:val="20"/>
+        </w:rPr>
+        <w:t>“</w:t>
+      </w:r>
+      <w:proofErr w:type="spellStart"/>
+      <w:r>
+        <w:rPr>
+          <w:sz w:val="20"/>
+          <w:szCs w:val="20"/>
+        </w:rPr>
+        <w:t>reactivate</w:t>
+      </w:r>
+      <w:proofErr w:type="spellEnd"/>
+      <w:r>
+        <w:rPr>
+          <w:sz w:val="20"/>
+          <w:szCs w:val="20"/>
+        </w:rPr>
+        <w:t>”</w:t>
+      </w:r>
+      <w:r>
+        <w:rPr>
+          <w:sz w:val="20"/>
+          <w:szCs w:val="20"/>
+        </w:rPr>
+        <w:t xml:space="preserve"> deve ricordarsi quello che stava facendo</w:t>
+      </w:r>
+      <w:r>
+        <w:rPr>
+          <w:sz w:val="20"/>
+          <w:szCs w:val="20"/>
         </w:rPr>
         <w:t>:</w:t>
+      </w:r>
+      <w:r>
+        <w:rPr>
+          <w:sz w:val="20"/>
+          <w:szCs w:val="20"/>
+        </w:rPr>
+        <w:t xml:space="preserve"> memorizzare il suo goal corrente, il suo task e/o la sua destinazione. (Es. stava andando al tavolo per cosa? Per portare cibo? Per sparecchiare?)</w:t>
+      </w:r>
+    </w:p>
+    <w:p>
+      <w:pPr>
+        <w:spacing w:after="0"/>
+        <w:jc w:val="both"/>
+        <w:rPr>
+          <w:sz w:val="20"/>
+          <w:szCs w:val="20"/>
+        </w:rPr>
+      </w:pPr>
+    </w:p>
+    <w:p>
+      <w:pPr>
+        <w:spacing w:after="0"/>
+        <w:jc w:val="both"/>
+        <w:rPr>
+          <w:sz w:val="20"/>
+          <w:szCs w:val="20"/>
+        </w:rPr>
+      </w:pPr>
+      <w:r>
+        <w:rPr>
+          <w:sz w:val="20"/>
+          <w:szCs w:val="20"/>
+        </w:rPr>
+        <w:t xml:space="preserve">Il </w:t>
+      </w:r>
+      <w:r>
+        <w:rPr>
+          <w:b/>
+          <w:bCs/>
+          <w:sz w:val="20"/>
+          <w:szCs w:val="20"/>
+        </w:rPr>
+        <w:t>software sul frigo</w:t>
+      </w:r>
+      <w:r>
+        <w:rPr>
+          <w:sz w:val="20"/>
+          <w:szCs w:val="20"/>
+        </w:rPr>
+        <w:t xml:space="preserve"> deve </w:t>
+      </w:r>
+      <w:r>
+        <w:rPr>
+          <w:sz w:val="20"/>
+          <w:szCs w:val="20"/>
+        </w:rPr>
+        <w:t>essere in grado di</w:t>
+      </w:r>
+      <w:r>
+        <w:rPr>
+          <w:sz w:val="20"/>
+          <w:szCs w:val="20"/>
+        </w:rPr>
+        <w:t>:</w:t>
+      </w:r>
+    </w:p>
+    <w:p>
+      <w:pPr>
+        <w:pStyle w:val="Paragrafoelenco"/>
+        <w:numPr>
+          <w:ilvl w:val="0"/>
+          <w:numId w:val="6"/>
+        </w:numPr>
+        <w:spacing w:after="0"/>
+        <w:jc w:val="both"/>
+        <w:rPr>
+          <w:sz w:val="20"/>
+          <w:szCs w:val="20"/>
+        </w:rPr>
+      </w:pPr>
+      <w:r>
+        <w:rPr>
+          <w:b/>
+          <w:bCs/>
+          <w:sz w:val="20"/>
+          <w:szCs w:val="20"/>
+        </w:rPr>
+        <w:t xml:space="preserve">Esporre </w:t>
+      </w:r>
+      <w:r>
+        <w:rPr>
+          <w:b/>
+          <w:bCs/>
+          <w:sz w:val="20"/>
+          <w:szCs w:val="20"/>
+        </w:rPr>
+        <w:t>via COAP</w:t>
+      </w:r>
+      <w:r>
+        <w:rPr>
+          <w:sz w:val="20"/>
+          <w:szCs w:val="20"/>
+        </w:rPr>
+        <w:t xml:space="preserve"> il </w:t>
+      </w:r>
+      <w:r>
+        <w:rPr>
+          <w:sz w:val="20"/>
+          <w:szCs w:val="20"/>
+        </w:rPr>
+        <w:t xml:space="preserve">suo </w:t>
+      </w:r>
+      <w:r>
+        <w:rPr>
+          <w:sz w:val="20"/>
+          <w:szCs w:val="20"/>
+        </w:rPr>
+        <w:t>contenuto sullo smartphone del maître</w:t>
+      </w:r>
+    </w:p>
+    <w:p>
+      <w:pPr>
+        <w:pStyle w:val="Paragrafoelenco"/>
+        <w:numPr>
+          <w:ilvl w:val="0"/>
+          <w:numId w:val="6"/>
+        </w:numPr>
+        <w:spacing w:after="0"/>
+        <w:jc w:val="both"/>
+        <w:rPr>
+          <w:sz w:val="20"/>
+          <w:szCs w:val="20"/>
+        </w:rPr>
+      </w:pPr>
+      <w:r>
+        <w:rPr>
+          <w:b/>
+          <w:bCs/>
+          <w:sz w:val="20"/>
+          <w:szCs w:val="20"/>
+        </w:rPr>
+        <w:t xml:space="preserve">Rispondere </w:t>
+      </w:r>
+      <w:r>
+        <w:rPr>
+          <w:b/>
+          <w:bCs/>
+          <w:sz w:val="20"/>
+          <w:szCs w:val="20"/>
+        </w:rPr>
+        <w:t>via COAP</w:t>
+      </w:r>
+      <w:r>
+        <w:rPr>
+          <w:sz w:val="20"/>
+          <w:szCs w:val="20"/>
+        </w:rPr>
+        <w:t xml:space="preserve"> al maître</w:t>
+      </w:r>
+      <w:r>
+        <w:rPr>
+          <w:sz w:val="20"/>
+          <w:szCs w:val="20"/>
+        </w:rPr>
+        <w:t xml:space="preserve"> e al robot</w:t>
+      </w:r>
+      <w:r>
+        <w:rPr>
+          <w:sz w:val="20"/>
+          <w:szCs w:val="20"/>
+        </w:rPr>
+        <w:t xml:space="preserve"> se c’è un codice al suo interno</w:t>
+      </w:r>
+    </w:p>
+    <w:p>
+      <w:pPr>
+        <w:spacing w:after="0"/>
+        <w:jc w:val="both"/>
+        <w:rPr>
+          <w:sz w:val="20"/>
+          <w:szCs w:val="20"/>
+        </w:rPr>
+      </w:pPr>
+    </w:p>
+    <w:p>
+      <w:pPr>
+        <w:spacing w:after="0"/>
+        <w:jc w:val="both"/>
+        <w:rPr>
+          <w:sz w:val="20"/>
+          <w:szCs w:val="20"/>
+        </w:rPr>
+      </w:pPr>
+      <w:r>
+        <w:rPr>
+          <w:sz w:val="20"/>
+          <w:szCs w:val="20"/>
+        </w:rPr>
+        <w:t>RBR deve evitare ostacoli mobili come gli umani nella stanza.</w:t>
+      </w:r>
+    </w:p>
+    <w:p>
+      <w:pPr>
+        <w:spacing w:after="0"/>
+        <w:jc w:val="both"/>
+        <w:rPr>
+          <w:sz w:val="20"/>
+          <w:szCs w:val="20"/>
+        </w:rPr>
+      </w:pPr>
+      <w:r>
+        <w:rPr>
+          <w:b/>
+          <w:bCs/>
+          <w:sz w:val="20"/>
+          <w:szCs w:val="20"/>
+        </w:rPr>
+        <w:t>Strategia per evitare</w:t>
+      </w:r>
+      <w:r>
+        <w:rPr>
+          <w:b/>
+          <w:bCs/>
+          <w:sz w:val="20"/>
+          <w:szCs w:val="20"/>
+        </w:rPr>
+        <w:t xml:space="preserve"> gli ostacoli mobili</w:t>
+      </w:r>
+      <w:r>
+        <w:rPr>
+          <w:sz w:val="20"/>
+          <w:szCs w:val="20"/>
+        </w:rPr>
+        <w:t>:</w:t>
+      </w:r>
+      <w:r>
+        <w:rPr>
+          <w:sz w:val="20"/>
+          <w:szCs w:val="20"/>
+        </w:rPr>
+        <w:t xml:space="preserve"> </w:t>
+      </w:r>
+      <w:r>
+        <w:rPr>
+          <w:sz w:val="20"/>
+          <w:szCs w:val="20"/>
+        </w:rPr>
+        <w:t>come ipotesi grossolana possiamo pensare che</w:t>
+      </w:r>
+      <w:r>
+        <w:rPr>
+          <w:sz w:val="20"/>
+          <w:szCs w:val="20"/>
+        </w:rPr>
+        <w:t xml:space="preserve"> </w:t>
+      </w:r>
+      <w:r>
+        <w:rPr>
+          <w:sz w:val="20"/>
+          <w:szCs w:val="20"/>
+        </w:rPr>
+        <w:t xml:space="preserve">se </w:t>
+      </w:r>
+      <w:r>
+        <w:rPr>
+          <w:sz w:val="20"/>
+          <w:szCs w:val="20"/>
+        </w:rPr>
+        <w:t>il robot va verso un ostacolo, quando è vicino all’ostacolo e ha superato una certa soglia</w:t>
+      </w:r>
+      <w:r>
+        <w:rPr>
+          <w:sz w:val="20"/>
+          <w:szCs w:val="20"/>
+        </w:rPr>
+        <w:t xml:space="preserve"> di distanza</w:t>
+      </w:r>
+      <w:r>
+        <w:rPr>
+          <w:sz w:val="20"/>
+          <w:szCs w:val="20"/>
+        </w:rPr>
+        <w:t xml:space="preserve">, si ferma e aspetta. </w:t>
+      </w:r>
+      <w:r>
+        <w:rPr>
+          <w:sz w:val="20"/>
+          <w:szCs w:val="20"/>
+        </w:rPr>
+        <w:t>D</w:t>
+      </w:r>
+      <w:r>
+        <w:rPr>
+          <w:sz w:val="20"/>
+          <w:szCs w:val="20"/>
+        </w:rPr>
+        <w:t xml:space="preserve">opo aver aspettato un po’, </w:t>
+      </w:r>
+      <w:r>
+        <w:rPr>
+          <w:sz w:val="20"/>
+          <w:szCs w:val="20"/>
+        </w:rPr>
+        <w:t>ci riprova perché nel frattempo l’ostacolo potrebbe essersi spostato.</w:t>
+      </w:r>
+    </w:p>
+    <w:p>
+      <w:pPr>
+        <w:spacing w:after="0"/>
+        <w:jc w:val="both"/>
+        <w:rPr>
+          <w:sz w:val="20"/>
+          <w:szCs w:val="20"/>
+        </w:rPr>
+      </w:pPr>
+    </w:p>
+    <w:p>
+      <w:pPr>
+        <w:spacing w:after="0"/>
+        <w:jc w:val="both"/>
+        <w:rPr>
+          <w:b/>
+          <w:bCs/>
+          <w:sz w:val="20"/>
+          <w:szCs w:val="20"/>
+        </w:rPr>
+      </w:pPr>
+      <w:r>
+        <w:rPr>
+          <w:b/>
+          <w:bCs/>
+          <w:sz w:val="20"/>
+          <w:szCs w:val="20"/>
+        </w:rPr>
+        <w:t>Scenario generale o prototipo grezzo del nostro sistema a regime:</w:t>
       </w:r>
     </w:p>
     <w:p>
@@ -1448,12 +2619,17 @@
         </w:numPr>
         <w:spacing w:after="0"/>
         <w:jc w:val="both"/>
-      </w:pPr>
-      <w:r>
-        <w:t>Tempo T0: il maître mette in frigo e in dispensa tutto il necessario. Si ha un set prefissato di item. La stanza è vuota, c’è solo il maître. La lavastoviglie è vuota. RBR è in RH.</w:t>
-      </w:r>
-      <w:r>
-        <w:t xml:space="preserve"> </w:t>
+        <w:rPr>
+          <w:sz w:val="20"/>
+          <w:szCs w:val="20"/>
+        </w:rPr>
+      </w:pPr>
+      <w:r>
+        <w:rPr>
+          <w:sz w:val="20"/>
+          <w:szCs w:val="20"/>
+        </w:rPr>
+        <w:t xml:space="preserve">Tempo T0: il maître mette in frigo e in dispensa tutto il necessario. Si ha un set prefissato di item. La stanza è vuota, c’è solo il maître. La lavastoviglie è vuota. RBR è in RH. </w:t>
       </w:r>
     </w:p>
     <w:p>
@@ -1465,8 +2641,16 @@
         </w:numPr>
         <w:spacing w:after="0"/>
         <w:jc w:val="both"/>
-      </w:pPr>
-      <w:r>
+        <w:rPr>
+          <w:sz w:val="20"/>
+          <w:szCs w:val="20"/>
+        </w:rPr>
+      </w:pPr>
+      <w:r>
+        <w:rPr>
+          <w:sz w:val="20"/>
+          <w:szCs w:val="20"/>
+        </w:rPr>
         <w:t>Il maître invia PREPARE e attende la fine del task. RBR poi torna a RH.</w:t>
       </w:r>
     </w:p>
@@ -1479,20 +2663,33 @@
         </w:numPr>
         <w:spacing w:after="0"/>
         <w:jc w:val="both"/>
-      </w:pPr>
-      <w:r>
-        <w:t xml:space="preserve">Inizia la festa: il </w:t>
+        <w:rPr>
+          <w:sz w:val="20"/>
+          <w:szCs w:val="20"/>
+        </w:rPr>
+      </w:pPr>
+      <w:r>
+        <w:rPr>
+          <w:sz w:val="20"/>
+          <w:szCs w:val="20"/>
+        </w:rPr>
+        <w:t xml:space="preserve">Inizia la festa e il </w:t>
       </w:r>
       <w:bookmarkStart w:id="0" w:name="_Hlk23253106"/>
       <w:r>
+        <w:rPr>
+          <w:sz w:val="20"/>
+          <w:szCs w:val="20"/>
+        </w:rPr>
         <w:t xml:space="preserve">maître </w:t>
       </w:r>
       <w:bookmarkEnd w:id="0"/>
       <w:r>
-        <w:t>invia ADD FOOD specificando UN FOOD-CODE</w:t>
-      </w:r>
-      <w:r>
-        <w:t>:</w:t>
+        <w:rPr>
+          <w:sz w:val="20"/>
+          <w:szCs w:val="20"/>
+        </w:rPr>
+        <w:t>invia ADD FOOD specificando UN FOOD-CODE:</w:t>
       </w:r>
     </w:p>
     <w:p>
@@ -1504,12 +2701,17 @@
         </w:numPr>
         <w:spacing w:after="0"/>
         <w:jc w:val="both"/>
-      </w:pPr>
-      <w:r>
-        <w:t>Caso 1: il cibo c’è, allora il robot parte</w:t>
-      </w:r>
-      <w:r>
-        <w:t xml:space="preserve"> e lo mette in tavola</w:t>
+        <w:rPr>
+          <w:sz w:val="20"/>
+          <w:szCs w:val="20"/>
+        </w:rPr>
+      </w:pPr>
+      <w:r>
+        <w:rPr>
+          <w:sz w:val="20"/>
+          <w:szCs w:val="20"/>
+        </w:rPr>
+        <w:t>Caso 1: il cibo c’è, allora il robot parte e lo mette in tavola</w:t>
       </w:r>
     </w:p>
     <w:p>
@@ -1521,8 +2723,16 @@
         </w:numPr>
         <w:spacing w:after="0"/>
         <w:jc w:val="both"/>
-      </w:pPr>
-      <w:r>
+        <w:rPr>
+          <w:sz w:val="20"/>
+          <w:szCs w:val="20"/>
+        </w:rPr>
+      </w:pPr>
+      <w:r>
+        <w:rPr>
+          <w:sz w:val="20"/>
+          <w:szCs w:val="20"/>
+        </w:rPr>
         <w:t>Caso 2: il cibo non c’è, robot invia un warning</w:t>
       </w:r>
     </w:p>
@@ -1535,8 +2745,16 @@
         </w:numPr>
         <w:spacing w:after="0"/>
         <w:jc w:val="both"/>
-      </w:pPr>
-      <w:r>
+        <w:rPr>
+          <w:sz w:val="20"/>
+          <w:szCs w:val="20"/>
+        </w:rPr>
+      </w:pPr>
+      <w:r>
+        <w:rPr>
+          <w:sz w:val="20"/>
+          <w:szCs w:val="20"/>
+        </w:rPr>
         <w:t>Motivo della mancanza: è finito</w:t>
       </w:r>
     </w:p>
@@ -1549,8 +2767,16 @@
         </w:numPr>
         <w:spacing w:after="0"/>
         <w:jc w:val="both"/>
-      </w:pPr>
-      <w:r>
+        <w:rPr>
+          <w:sz w:val="20"/>
+          <w:szCs w:val="20"/>
+        </w:rPr>
+      </w:pPr>
+      <w:r>
+        <w:rPr>
+          <w:sz w:val="20"/>
+          <w:szCs w:val="20"/>
+        </w:rPr>
         <w:t>Motivo della mancanza: non c’è mai stato</w:t>
       </w:r>
     </w:p>
@@ -1563,8 +2789,16 @@
         </w:numPr>
         <w:spacing w:after="0"/>
         <w:jc w:val="both"/>
-      </w:pPr>
-      <w:r>
+        <w:rPr>
+          <w:sz w:val="20"/>
+          <w:szCs w:val="20"/>
+        </w:rPr>
+      </w:pPr>
+      <w:r>
+        <w:rPr>
+          <w:sz w:val="20"/>
+          <w:szCs w:val="20"/>
+        </w:rPr>
         <w:t>Finisce la festa, il maître invia CLEAR e aspetta la fine del task. Poi RBR torna a casa.</w:t>
       </w:r>
     </w:p>
@@ -1572,21 +2806,36 @@
       <w:pPr>
         <w:spacing w:after="0"/>
         <w:jc w:val="both"/>
-      </w:pPr>
-    </w:p>
-    <w:p>
-      <w:pPr>
-        <w:spacing w:after="0"/>
-        <w:jc w:val="both"/>
-      </w:pPr>
-      <w:r>
-        <w:t xml:space="preserve">In ogni </w:t>
-      </w:r>
-      <w:r>
-        <w:t>momento</w:t>
-      </w:r>
-      <w:r>
-        <w:t xml:space="preserve"> il maître può:</w:t>
+        <w:rPr>
+          <w:sz w:val="20"/>
+          <w:szCs w:val="20"/>
+        </w:rPr>
+      </w:pPr>
+    </w:p>
+    <w:p>
+      <w:pPr>
+        <w:spacing w:after="0"/>
+        <w:jc w:val="both"/>
+        <w:rPr>
+          <w:sz w:val="20"/>
+          <w:szCs w:val="20"/>
+        </w:rPr>
+      </w:pPr>
+      <w:r>
+        <w:rPr>
+          <w:b/>
+          <w:bCs/>
+          <w:sz w:val="20"/>
+          <w:szCs w:val="20"/>
+        </w:rPr>
+        <w:t>Set iniziale di Test Plan grezzi</w:t>
+      </w:r>
+      <w:r>
+        <w:rPr>
+          <w:sz w:val="20"/>
+          <w:szCs w:val="20"/>
+        </w:rPr>
+        <w:t>: alcuni esempi.</w:t>
       </w:r>
     </w:p>
     <w:p>
@@ -1594,30 +2843,28 @@
         <w:pStyle w:val="Paragrafoelenco"/>
         <w:numPr>
           <w:ilvl w:val="0"/>
-          <w:numId w:val="5"/>
+          <w:numId w:val="9"/>
         </w:numPr>
         <w:spacing w:after="0"/>
         <w:jc w:val="both"/>
-      </w:pPr>
-      <w:r>
-        <w:rPr>
-          <w:b/>
-          <w:bCs/>
-        </w:rPr>
-        <w:t xml:space="preserve">Consultare </w:t>
-      </w:r>
-      <w:r>
-        <w:rPr>
-          <w:b/>
-          <w:bCs/>
-        </w:rPr>
-        <w:t>le risorse</w:t>
-      </w:r>
-      <w:r>
-        <w:t xml:space="preserve"> nel frigo, sul tavolo, in lavastoviglie e in dispensa. </w:t>
-      </w:r>
-      <w:r>
-        <w:t xml:space="preserve">Ciò che non è in nessuno dei precedenti, è sul robot in fase di trasporto. </w:t>
+        <w:rPr>
+          <w:sz w:val="20"/>
+          <w:szCs w:val="20"/>
+        </w:rPr>
+      </w:pPr>
+      <w:r>
+        <w:rPr>
+          <w:sz w:val="20"/>
+          <w:szCs w:val="20"/>
+        </w:rPr>
+        <w:t xml:space="preserve">Se il robot è in una determinata posizione e fa una sequenza di mosse come avanti, indietro, </w:t>
+      </w:r>
+      <w:r>
+        <w:rPr>
+          <w:sz w:val="20"/>
+          <w:szCs w:val="20"/>
+        </w:rPr>
+        <w:t>destra, sinistra, alla fine deve essere in una posizione diversa da quella iniziale.</w:t>
       </w:r>
     </w:p>
     <w:p>
@@ -1625,78 +2872,37 @@
         <w:pStyle w:val="Paragrafoelenco"/>
         <w:numPr>
           <w:ilvl w:val="0"/>
-          <w:numId w:val="5"/>
+          <w:numId w:val="9"/>
         </w:numPr>
         <w:spacing w:after="0"/>
         <w:jc w:val="both"/>
-      </w:pPr>
-      <w:r>
-        <w:rPr>
-          <w:b/>
-          <w:bCs/>
-        </w:rPr>
-        <w:t>Fermare/riattivare un</w:t>
-      </w:r>
-      <w:r>
-        <w:rPr>
-          <w:b/>
-          <w:bCs/>
-        </w:rPr>
-        <w:t xml:space="preserve"> task</w:t>
-      </w:r>
-      <w:r>
-        <w:t xml:space="preserve">. RBR una volta fatto </w:t>
-      </w:r>
-      <w:r>
-        <w:t>“</w:t>
+        <w:rPr>
+          <w:sz w:val="20"/>
+          <w:szCs w:val="20"/>
+        </w:rPr>
+      </w:pPr>
+      <w:r>
+        <w:rPr>
+          <w:sz w:val="20"/>
+          <w:szCs w:val="20"/>
+        </w:rPr>
+        <w:t xml:space="preserve">In seguito al comando PREPARE, ci aspettiamo che le stoviglie presenti nella </w:t>
       </w:r>
       <w:proofErr w:type="spellStart"/>
       <w:r>
-        <w:t>reactivate</w:t>
+        <w:rPr>
+          <w:sz w:val="20"/>
+          <w:szCs w:val="20"/>
+        </w:rPr>
+        <w:t>pantry</w:t>
       </w:r>
       <w:proofErr w:type="spellEnd"/>
       <w:r>
-        <w:t>”</w:t>
-      </w:r>
-      <w:r>
-        <w:t xml:space="preserve"> deve ricordarsi quello che stava facendo</w:t>
-      </w:r>
-      <w:r>
-        <w:t>:</w:t>
-      </w:r>
-      <w:r>
-        <w:t xml:space="preserve"> memorizzare il suo goal corrente, il suo task e/o la sua destinazione. (Es. stava andando al tavolo per cosa? Per portare cibo? Per sparecchiare?)</w:t>
-      </w:r>
-    </w:p>
-    <w:p>
-      <w:pPr>
-        <w:spacing w:after="0"/>
-        <w:jc w:val="both"/>
-      </w:pPr>
-    </w:p>
-    <w:p>
-      <w:pPr>
-        <w:spacing w:after="0"/>
-        <w:jc w:val="both"/>
-      </w:pPr>
-      <w:r>
-        <w:t xml:space="preserve">Il </w:t>
-      </w:r>
-      <w:r>
-        <w:rPr>
-          <w:b/>
-          <w:bCs/>
-        </w:rPr>
-        <w:t>software sul frigo</w:t>
-      </w:r>
-      <w:r>
-        <w:t xml:space="preserve"> deve </w:t>
-      </w:r>
-      <w:r>
-        <w:t>essere in grado di</w:t>
-      </w:r>
-      <w:r>
-        <w:t>:</w:t>
+        <w:rPr>
+          <w:sz w:val="20"/>
+          <w:szCs w:val="20"/>
+        </w:rPr>
+        <w:t xml:space="preserve"> vengano spostate e messe sul tavolo.</w:t>
       </w:r>
     </w:p>
     <w:p>
@@ -1704,33 +2910,37 @@
         <w:pStyle w:val="Paragrafoelenco"/>
         <w:numPr>
           <w:ilvl w:val="0"/>
-          <w:numId w:val="6"/>
+          <w:numId w:val="9"/>
         </w:numPr>
         <w:spacing w:after="0"/>
         <w:jc w:val="both"/>
-      </w:pPr>
-      <w:r>
-        <w:rPr>
-          <w:b/>
-          <w:bCs/>
-        </w:rPr>
-        <w:t xml:space="preserve">Esporre </w:t>
-      </w:r>
-      <w:r>
-        <w:rPr>
-          <w:b/>
-          <w:bCs/>
-        </w:rPr>
-        <w:t>via COAP</w:t>
-      </w:r>
-      <w:r>
-        <w:t xml:space="preserve"> il </w:t>
-      </w:r>
-      <w:r>
-        <w:t xml:space="preserve">suo </w:t>
-      </w:r>
-      <w:r>
-        <w:t>contenuto sullo smartphone del maître</w:t>
+        <w:rPr>
+          <w:sz w:val="20"/>
+          <w:szCs w:val="20"/>
+        </w:rPr>
+      </w:pPr>
+      <w:r>
+        <w:rPr>
+          <w:sz w:val="20"/>
+          <w:szCs w:val="20"/>
+        </w:rPr>
+        <w:t xml:space="preserve">Come nel punto 2, ci aspettiamo che i cibi prefissati vengano tolti dal </w:t>
+      </w:r>
+      <w:proofErr w:type="spellStart"/>
+      <w:r>
+        <w:rPr>
+          <w:sz w:val="20"/>
+          <w:szCs w:val="20"/>
+        </w:rPr>
+        <w:t>fridge</w:t>
+      </w:r>
+      <w:proofErr w:type="spellEnd"/>
+      <w:r>
+        <w:rPr>
+          <w:sz w:val="20"/>
+          <w:szCs w:val="20"/>
+        </w:rPr>
+        <w:t xml:space="preserve"> per metterli sul tavolo.</w:t>
       </w:r>
     </w:p>
     <w:p>
@@ -1738,126 +2948,53 @@
         <w:pStyle w:val="Paragrafoelenco"/>
         <w:numPr>
           <w:ilvl w:val="0"/>
-          <w:numId w:val="6"/>
+          <w:numId w:val="9"/>
         </w:numPr>
         <w:spacing w:after="0"/>
         <w:jc w:val="both"/>
-      </w:pPr>
-      <w:r>
-        <w:rPr>
-          <w:b/>
-          <w:bCs/>
-        </w:rPr>
-        <w:t xml:space="preserve">Rispondere </w:t>
-      </w:r>
-      <w:r>
-        <w:rPr>
-          <w:b/>
-          <w:bCs/>
-        </w:rPr>
-        <w:t>via COAP</w:t>
-      </w:r>
-      <w:r>
-        <w:t xml:space="preserve"> al maître</w:t>
-      </w:r>
-      <w:r>
-        <w:t xml:space="preserve"> e al robot</w:t>
-      </w:r>
-      <w:r>
-        <w:t xml:space="preserve"> se c’è un codice al suo interno</w:t>
-      </w:r>
-    </w:p>
-    <w:p>
-      <w:pPr>
-        <w:spacing w:after="0"/>
-        <w:jc w:val="both"/>
-      </w:pPr>
-    </w:p>
-    <w:p>
-      <w:pPr>
-        <w:spacing w:after="0"/>
-        <w:jc w:val="both"/>
-      </w:pPr>
-      <w:r>
-        <w:t>RBR deve evitare ostacoli mobili come gli umani nella stanza.</w:t>
-      </w:r>
-    </w:p>
-    <w:p>
-      <w:pPr>
-        <w:spacing w:after="0"/>
-        <w:jc w:val="both"/>
-      </w:pPr>
-      <w:r>
-        <w:rPr>
-          <w:b/>
-          <w:bCs/>
-        </w:rPr>
-        <w:t xml:space="preserve">Strategia per </w:t>
-      </w:r>
-      <w:r>
-        <w:rPr>
-          <w:b/>
-          <w:bCs/>
-        </w:rPr>
-        <w:t>evitare</w:t>
-      </w:r>
-      <w:r>
-        <w:rPr>
-          <w:b/>
-          <w:bCs/>
-        </w:rPr>
-        <w:t xml:space="preserve"> gli ostacoli mobili</w:t>
-      </w:r>
-      <w:r>
-        <w:t>:</w:t>
-      </w:r>
-      <w:r>
-        <w:t xml:space="preserve"> </w:t>
-      </w:r>
-      <w:r>
-        <w:t>come ipotesi grossolana possiamo pensare che</w:t>
-      </w:r>
-      <w:r>
-        <w:t xml:space="preserve"> </w:t>
-      </w:r>
-      <w:r>
-        <w:t xml:space="preserve">se </w:t>
-      </w:r>
-      <w:r>
-        <w:t>il robot va verso un ostacolo, quando è vicino all’ostacolo e ha superato una certa soglia</w:t>
-      </w:r>
-      <w:r>
-        <w:t xml:space="preserve"> di distanza</w:t>
-      </w:r>
-      <w:r>
-        <w:t xml:space="preserve">, si ferma e aspetta. </w:t>
-      </w:r>
-      <w:r>
-        <w:t>D</w:t>
-      </w:r>
-      <w:r>
-        <w:t xml:space="preserve">opo aver aspettato un po’, </w:t>
-      </w:r>
-      <w:r>
-        <w:t>ci riprova perché nel frattempo l’ostacolo potrebbe essersi spostato.</w:t>
-      </w:r>
-    </w:p>
-    <w:p>
-      <w:pPr>
-        <w:spacing w:after="0"/>
-        <w:jc w:val="both"/>
-      </w:pPr>
-    </w:p>
-    <w:p>
-      <w:pPr>
-        <w:spacing w:after="0"/>
-        <w:jc w:val="both"/>
-      </w:pPr>
-    </w:p>
-    <w:p>
-      <w:pPr>
-        <w:spacing w:after="0"/>
-        <w:jc w:val="both"/>
+        <w:rPr>
+          <w:sz w:val="20"/>
+          <w:szCs w:val="20"/>
+        </w:rPr>
+      </w:pPr>
+      <w:r>
+        <w:rPr>
+          <w:sz w:val="20"/>
+          <w:szCs w:val="20"/>
+        </w:rPr>
+        <w:t>Al termine del task provocato dal comando CLEAR, ci aspettiamo che il tavolo sia vuoto.</w:t>
+      </w:r>
+    </w:p>
+    <w:p>
+      <w:pPr>
+        <w:pStyle w:val="Paragrafoelenco"/>
+        <w:numPr>
+          <w:ilvl w:val="0"/>
+          <w:numId w:val="9"/>
+        </w:numPr>
+        <w:spacing w:after="0"/>
+        <w:jc w:val="both"/>
+        <w:rPr>
+          <w:sz w:val="20"/>
+          <w:szCs w:val="20"/>
+        </w:rPr>
+      </w:pPr>
+      <w:r>
+        <w:rPr>
+          <w:sz w:val="20"/>
+          <w:szCs w:val="20"/>
+        </w:rPr>
+        <w:t>Al termine del task provocato dal comando ADD FOOD, il cibo a cui si riferisce il food-code indicato non deve essere più presente nel frigo, mentre deve essere aggiunto al tavolo.</w:t>
+      </w:r>
+    </w:p>
+    <w:p>
+      <w:pPr>
+        <w:spacing w:after="0"/>
+        <w:jc w:val="both"/>
+        <w:rPr>
+          <w:sz w:val="20"/>
+          <w:szCs w:val="20"/>
+        </w:rPr>
       </w:pPr>
     </w:p>
     <w:sectPr>
@@ -2212,6 +3349,95 @@
     </w:lvl>
   </w:abstractNum>
   <w:abstractNum w:abstractNumId="3" w15:restartNumberingAfterBreak="0">
+    <w:nsid w:val="454D648B"/>
+    <w:multiLevelType w:val="hybridMultilevel"/>
+    <w:tmpl w:val="9C445DE8"/>
+    <w:lvl w:ilvl="0" w:tplc="04100011">
+      <w:start w:val="1"/>
+      <w:numFmt w:val="decimal"/>
+      <w:lvlText w:val="%1)"/>
+      <w:lvlJc w:val="left"/>
+      <w:pPr>
+        <w:ind w:left="720" w:hanging="360"/>
+      </w:pPr>
+      <w:rPr>
+        <w:rFonts w:hint="default"/>
+      </w:rPr>
+    </w:lvl>
+    <w:lvl w:ilvl="1" w:tplc="04100019" w:tentative="1">
+      <w:start w:val="1"/>
+      <w:numFmt w:val="lowerLetter"/>
+      <w:lvlText w:val="%2."/>
+      <w:lvlJc w:val="left"/>
+      <w:pPr>
+        <w:ind w:left="1440" w:hanging="360"/>
+      </w:pPr>
+    </w:lvl>
+    <w:lvl w:ilvl="2" w:tplc="0410001B" w:tentative="1">
+      <w:start w:val="1"/>
+      <w:numFmt w:val="lowerRoman"/>
+      <w:lvlText w:val="%3."/>
+      <w:lvlJc w:val="right"/>
+      <w:pPr>
+        <w:ind w:left="2160" w:hanging="180"/>
+      </w:pPr>
+    </w:lvl>
+    <w:lvl w:ilvl="3" w:tplc="0410000F" w:tentative="1">
+      <w:start w:val="1"/>
+      <w:numFmt w:val="decimal"/>
+      <w:lvlText w:val="%4."/>
+      <w:lvlJc w:val="left"/>
+      <w:pPr>
+        <w:ind w:left="2880" w:hanging="360"/>
+      </w:pPr>
+    </w:lvl>
+    <w:lvl w:ilvl="4" w:tplc="04100019" w:tentative="1">
+      <w:start w:val="1"/>
+      <w:numFmt w:val="lowerLetter"/>
+      <w:lvlText w:val="%5."/>
+      <w:lvlJc w:val="left"/>
+      <w:pPr>
+        <w:ind w:left="3600" w:hanging="360"/>
+      </w:pPr>
+    </w:lvl>
+    <w:lvl w:ilvl="5" w:tplc="0410001B" w:tentative="1">
+      <w:start w:val="1"/>
+      <w:numFmt w:val="lowerRoman"/>
+      <w:lvlText w:val="%6."/>
+      <w:lvlJc w:val="right"/>
+      <w:pPr>
+        <w:ind w:left="4320" w:hanging="180"/>
+      </w:pPr>
+    </w:lvl>
+    <w:lvl w:ilvl="6" w:tplc="0410000F" w:tentative="1">
+      <w:start w:val="1"/>
+      <w:numFmt w:val="decimal"/>
+      <w:lvlText w:val="%7."/>
+      <w:lvlJc w:val="left"/>
+      <w:pPr>
+        <w:ind w:left="5040" w:hanging="360"/>
+      </w:pPr>
+    </w:lvl>
+    <w:lvl w:ilvl="7" w:tplc="04100019" w:tentative="1">
+      <w:start w:val="1"/>
+      <w:numFmt w:val="lowerLetter"/>
+      <w:lvlText w:val="%8."/>
+      <w:lvlJc w:val="left"/>
+      <w:pPr>
+        <w:ind w:left="5760" w:hanging="360"/>
+      </w:pPr>
+    </w:lvl>
+    <w:lvl w:ilvl="8" w:tplc="0410001B" w:tentative="1">
+      <w:start w:val="1"/>
+      <w:numFmt w:val="lowerRoman"/>
+      <w:lvlText w:val="%9."/>
+      <w:lvlJc w:val="right"/>
+      <w:pPr>
+        <w:ind w:left="6480" w:hanging="180"/>
+      </w:pPr>
+    </w:lvl>
+  </w:abstractNum>
+  <w:abstractNum w:abstractNumId="4" w15:restartNumberingAfterBreak="0">
     <w:nsid w:val="4FA11BEC"/>
     <w:multiLevelType w:val="hybridMultilevel"/>
     <w:tmpl w:val="D6D084A6"/>
@@ -2324,7 +3550,7 @@
       </w:rPr>
     </w:lvl>
   </w:abstractNum>
-  <w:abstractNum w:abstractNumId="4" w15:restartNumberingAfterBreak="0">
+  <w:abstractNum w:abstractNumId="5" w15:restartNumberingAfterBreak="0">
     <w:nsid w:val="562D4E4B"/>
     <w:multiLevelType w:val="hybridMultilevel"/>
     <w:tmpl w:val="C41C0586"/>
@@ -2437,7 +3663,7 @@
       </w:rPr>
     </w:lvl>
   </w:abstractNum>
-  <w:abstractNum w:abstractNumId="5" w15:restartNumberingAfterBreak="0">
+  <w:abstractNum w:abstractNumId="6" w15:restartNumberingAfterBreak="0">
     <w:nsid w:val="6A772D2B"/>
     <w:multiLevelType w:val="hybridMultilevel"/>
     <w:tmpl w:val="FB161D38"/>
@@ -2523,7 +3749,7 @@
       </w:pPr>
     </w:lvl>
   </w:abstractNum>
-  <w:abstractNum w:abstractNumId="6" w15:restartNumberingAfterBreak="0">
+  <w:abstractNum w:abstractNumId="7" w15:restartNumberingAfterBreak="0">
     <w:nsid w:val="737A6BAA"/>
     <w:multiLevelType w:val="hybridMultilevel"/>
     <w:tmpl w:val="33349A74"/>
@@ -2609,7 +3835,7 @@
       </w:pPr>
     </w:lvl>
   </w:abstractNum>
-  <w:abstractNum w:abstractNumId="7" w15:restartNumberingAfterBreak="0">
+  <w:abstractNum w:abstractNumId="8" w15:restartNumberingAfterBreak="0">
     <w:nsid w:val="7581210D"/>
     <w:multiLevelType w:val="hybridMultilevel"/>
     <w:tmpl w:val="40DA56E4"/>
@@ -2723,16 +3949,16 @@
     </w:lvl>
   </w:abstractNum>
   <w:num w:numId="1">
-    <w:abstractNumId w:val="6"/>
+    <w:abstractNumId w:val="7"/>
   </w:num>
   <w:num w:numId="2">
     <w:abstractNumId w:val="2"/>
   </w:num>
   <w:num w:numId="3">
-    <w:abstractNumId w:val="3"/>
+    <w:abstractNumId w:val="4"/>
   </w:num>
   <w:num w:numId="4">
-    <w:abstractNumId w:val="7"/>
+    <w:abstractNumId w:val="8"/>
   </w:num>
   <w:num w:numId="5">
     <w:abstractNumId w:val="0"/>
@@ -2741,10 +3967,13 @@
     <w:abstractNumId w:val="1"/>
   </w:num>
   <w:num w:numId="7">
+    <w:abstractNumId w:val="6"/>
+  </w:num>
+  <w:num w:numId="8">
     <w:abstractNumId w:val="5"/>
   </w:num>
-  <w:num w:numId="8">
-    <w:abstractNumId w:val="4"/>
+  <w:num w:numId="9">
+    <w:abstractNumId w:val="3"/>
   </w:num>
 </w:numbering>
 </file>
@@ -2872,6 +4101,7 @@
     <w:lsdException w:name="HTML Sample" w:semiHidden="1" w:unhideWhenUsed="1"/>
     <w:lsdException w:name="HTML Typewriter" w:semiHidden="1" w:unhideWhenUsed="1"/>
     <w:lsdException w:name="HTML Variable" w:semiHidden="1" w:unhideWhenUsed="1"/>
+    <w:lsdException w:name="Normal Table" w:semiHidden="1" w:unhideWhenUsed="1"/>
     <w:lsdException w:name="annotation subject" w:semiHidden="1" w:unhideWhenUsed="1"/>
     <w:lsdException w:name="No List" w:semiHidden="1" w:unhideWhenUsed="1"/>
     <w:lsdException w:name="Outline List 1" w:semiHidden="1" w:unhideWhenUsed="1"/>
@@ -2918,8 +4148,10 @@
     <w:lsdException w:name="Table Subtle 2" w:semiHidden="1" w:unhideWhenUsed="1"/>
     <w:lsdException w:name="Table Web 1" w:semiHidden="1" w:unhideWhenUsed="1"/>
     <w:lsdException w:name="Table Web 2" w:semiHidden="1" w:unhideWhenUsed="1"/>
+    <w:lsdException w:name="Table Web 3" w:semiHidden="1" w:unhideWhenUsed="1"/>
     <w:lsdException w:name="Balloon Text" w:semiHidden="1" w:unhideWhenUsed="1"/>
     <w:lsdException w:name="Table Grid" w:uiPriority="39"/>
+    <w:lsdException w:name="Table Theme" w:semiHidden="1" w:unhideWhenUsed="1"/>
     <w:lsdException w:name="Placeholder Text" w:semiHidden="1"/>
     <w:lsdException w:name="No Spacing" w:uiPriority="1" w:qFormat="1"/>
     <w:lsdException w:name="Light Shading" w:uiPriority="60"/>

</xml_diff>